<commit_message>
revised project based on review
</commit_message>
<xml_diff>
--- a/AB_Testing_Final_Report.docx
+++ b/AB_Testing_Final_Report.docx
@@ -7,6 +7,7 @@
         <w:pStyle w:val="Heading1"/>
         <w:shd w:val="clear" w:color="auto" w:fill="FFFFFF"/>
         <w:spacing w:before="0"/>
+        <w:jc w:val="both"/>
         <w:rPr>
           <w:rStyle w:val="apple-converted-space"/>
           <w:color w:val="0080FF"/>
@@ -46,6 +47,7 @@
       <w:pPr>
         <w:pStyle w:val="Heading1"/>
         <w:contextualSpacing w:val="0"/>
+        <w:jc w:val="both"/>
       </w:pPr>
       <w:r>
         <w:t>Project 7: A/B Testing</w:t>
@@ -56,6 +58,7 @@
         <w:pStyle w:val="Heading1"/>
         <w:shd w:val="clear" w:color="auto" w:fill="FFFFFF"/>
         <w:spacing w:before="129"/>
+        <w:jc w:val="both"/>
         <w:rPr>
           <w:color w:val="000000"/>
           <w:sz w:val="10"/>
@@ -68,6 +71,7 @@
         <w:pStyle w:val="Heading1"/>
         <w:shd w:val="clear" w:color="auto" w:fill="FFFFFF"/>
         <w:spacing w:before="129"/>
+        <w:jc w:val="both"/>
         <w:rPr>
           <w:color w:val="000000"/>
           <w:sz w:val="28"/>
@@ -88,6 +92,7 @@
         <w:pStyle w:val="Heading1"/>
         <w:shd w:val="clear" w:color="auto" w:fill="FFFFFF"/>
         <w:spacing w:before="129"/>
+        <w:jc w:val="both"/>
         <w:rPr>
           <w:color w:val="000000"/>
           <w:sz w:val="28"/>
@@ -100,7 +105,7 @@
           <w:sz w:val="28"/>
           <w:szCs w:val="28"/>
         </w:rPr>
-        <w:t>Submitted: March 16</w:t>
+        <w:t>Re-submitted: March 17</w:t>
       </w:r>
       <w:r>
         <w:rPr>
@@ -115,6 +120,7 @@
       <w:pPr>
         <w:pStyle w:val="Heading1"/>
         <w:contextualSpacing w:val="0"/>
+        <w:jc w:val="both"/>
       </w:pPr>
       <w:r>
         <w:t>Experiment Design</w:t>
@@ -124,6 +130,7 @@
       <w:pPr>
         <w:pStyle w:val="Heading2"/>
         <w:contextualSpacing w:val="0"/>
+        <w:jc w:val="both"/>
       </w:pPr>
       <w:bookmarkStart w:id="0" w:name="_thkavzmllh82" w:colFirst="0" w:colLast="0"/>
       <w:bookmarkEnd w:id="0"/>
@@ -131,554 +138,173 @@
         <w:t>Metric Choice</w:t>
       </w:r>
     </w:p>
-    <w:p/>
-    <w:p>
-      <w:pPr>
-        <w:rPr>
-          <w:color w:val="auto"/>
-        </w:rPr>
-      </w:pPr>
-      <w:r>
+    <w:p>
+      <w:pPr>
+        <w:jc w:val="both"/>
+      </w:pPr>
+    </w:p>
+    <w:p>
+      <w:pPr>
+        <w:jc w:val="both"/>
+      </w:pPr>
+      <w:r>
+        <w:t>Of the metrics to choose from, the number of cookies, number of clicks, and click-through-probability all precede any experimental changes and therefore can not be used as evaluation metrics but can be used as invariant metrics. The number of clicks and click-through-probability are very similar metrics with the exception that click-through-probability normalizes to the size of the control and experiment group. For this reason, t</w:t>
+      </w:r>
+      <w:r>
+        <w:t>he number of cookies and click-through-probability</w:t>
+      </w:r>
+      <w:r>
+        <w:rPr>
+          <w:b/>
+        </w:rPr>
+        <w:t xml:space="preserve"> </w:t>
+      </w:r>
+      <w:r>
+        <w:t xml:space="preserve">will be chosen as the invariant metrics </w:t>
+      </w:r>
+      <w:r>
+        <w:t xml:space="preserve">for this experiment. The number of use user-ids, gross conversion, retention, and net conversion all proceed the experiment change and therefore can be considered </w:t>
+      </w:r>
+      <w:r>
+        <w:t xml:space="preserve">when looking </w:t>
+      </w:r>
+      <w:r>
+        <w:t xml:space="preserve">for evaluation metrics (for this reason they cannot be </w:t>
+      </w:r>
+      <w:r>
+        <w:t xml:space="preserve">used as </w:t>
+      </w:r>
+      <w:r>
+        <w:t xml:space="preserve">invariant metrics). </w:t>
+      </w:r>
+    </w:p>
+    <w:p>
+      <w:pPr>
+        <w:jc w:val="both"/>
+      </w:pPr>
+    </w:p>
+    <w:p>
+      <w:pPr>
+        <w:jc w:val="both"/>
+      </w:pPr>
+      <w:r>
+        <w:t>To</w:t>
+      </w:r>
+      <w:r>
+        <w:t xml:space="preserve"> properly </w:t>
+      </w:r>
+      <w:r>
+        <w:t>assess</w:t>
+      </w:r>
+      <w:r>
+        <w:t xml:space="preserve"> evaluation </w:t>
+      </w:r>
+      <w:r>
+        <w:t>metrics,</w:t>
+      </w:r>
+      <w:r>
+        <w:t xml:space="preserve"> we must consider the hypothesis, which is that we wish to see a statistically significant reduction in the number of students that enroll in the free</w:t>
+      </w:r>
+      <w:r>
+        <w:t xml:space="preserve"> trial in conjunction with no change, or a positive change, in the number of students that continue past the free trial. The change in enrolled users can be observed through the number of user-ids as well as gross conversion. Because gross conversion is a rate, it normalizes the data across the control and experiment group and therefore is the preferred metric for this part of the hypothesis. We will be looking for a statistically negative change in this evaluation metric. </w:t>
+      </w:r>
+      <w:r>
+        <w:t xml:space="preserve">Retention and net conversion both address the second part of the hypothesis which is looking at the change in enrolled students past the 14-day free trial period. Evaluating both potential metrics, we come across an issue sizing when using retention since the unit of analysis is the number of user-ids to complete checkout as opposed to the number of clicks on the “Start free trial” button. For this reason, we will be using net conversion as our second evaluation metric and the expectation as per our hypothesis is that this will not have a statistically negative change, that is there will not be a reduction in the number of </w:t>
+      </w:r>
+      <w:r>
+        <w:t>students continuing past the free trail period.</w:t>
+      </w:r>
+    </w:p>
+    <w:p>
+      <w:pPr>
+        <w:jc w:val="both"/>
+      </w:pPr>
+    </w:p>
+    <w:p>
+      <w:pPr>
+        <w:jc w:val="both"/>
+      </w:pPr>
+    </w:p>
+    <w:p>
+      <w:pPr>
+        <w:jc w:val="both"/>
+      </w:pPr>
+    </w:p>
+    <w:p>
+      <w:pPr>
+        <w:jc w:val="both"/>
+      </w:pPr>
+    </w:p>
+    <w:p>
+      <w:pPr>
+        <w:jc w:val="both"/>
+      </w:pPr>
+    </w:p>
+    <w:p>
+      <w:pPr>
+        <w:jc w:val="both"/>
+      </w:pPr>
+    </w:p>
+    <w:p>
+      <w:pPr>
+        <w:jc w:val="both"/>
+      </w:pPr>
+    </w:p>
+    <w:p>
+      <w:pPr>
+        <w:jc w:val="both"/>
+      </w:pPr>
+    </w:p>
+    <w:p>
+      <w:pPr>
+        <w:jc w:val="both"/>
+      </w:pPr>
+    </w:p>
+    <w:p>
+      <w:pPr>
+        <w:pStyle w:val="Heading2"/>
+        <w:contextualSpacing w:val="0"/>
+        <w:jc w:val="both"/>
+      </w:pPr>
+      <w:bookmarkStart w:id="1" w:name="_ex7wuw87um13" w:colFirst="0" w:colLast="0"/>
+      <w:bookmarkEnd w:id="1"/>
+      <w:r>
+        <w:lastRenderedPageBreak/>
+        <w:t>Measuring Standard Deviation</w:t>
+      </w:r>
+    </w:p>
+    <w:p>
+      <w:pPr>
+        <w:jc w:val="both"/>
+      </w:pPr>
+    </w:p>
+    <w:p>
+      <w:pPr>
+        <w:jc w:val="both"/>
         <w:rPr>
           <w:b/>
           <w:i/>
-          <w:color w:val="auto"/>
-        </w:rPr>
-        <w:t>Number of cookies</w:t>
-      </w:r>
-      <w:r>
-        <w:rPr>
-          <w:color w:val="auto"/>
-        </w:rPr>
-        <w:t xml:space="preserve"> (number of unique cookies to view the course overview page)</w:t>
-      </w:r>
-    </w:p>
-    <w:p>
-      <w:pPr>
-        <w:pStyle w:val="ListParagraph"/>
-        <w:numPr>
-          <w:ilvl w:val="0"/>
-          <w:numId w:val="1"/>
-        </w:numPr>
-        <w:rPr>
-          <w:color w:val="auto"/>
-        </w:rPr>
-      </w:pPr>
-      <w:r>
-        <w:rPr>
-          <w:color w:val="auto"/>
-        </w:rPr>
-        <w:t>N</w:t>
-      </w:r>
-      <w:r>
-        <w:rPr>
-          <w:color w:val="auto"/>
-        </w:rPr>
-        <w:t xml:space="preserve">umber of cookies </w:t>
-      </w:r>
-      <w:r>
-        <w:rPr>
-          <w:color w:val="auto"/>
-        </w:rPr>
-        <w:t xml:space="preserve">is a metric that should not change within the experiment because it precedes any changes that we present to the user i.e. the free trail screener. For this reason, it was chosen as an </w:t>
-      </w:r>
-      <w:r>
-        <w:rPr>
-          <w:b/>
-          <w:color w:val="auto"/>
-          <w:u w:val="single"/>
-        </w:rPr>
-        <w:t>invariant metric</w:t>
-      </w:r>
-      <w:r>
-        <w:rPr>
-          <w:color w:val="auto"/>
-        </w:rPr>
-        <w:t xml:space="preserve"> and not an evaluation metric.</w:t>
-      </w:r>
-    </w:p>
-    <w:p>
-      <w:pPr>
-        <w:pStyle w:val="ListParagraph"/>
-        <w:rPr>
-          <w:color w:val="auto"/>
-        </w:rPr>
-      </w:pPr>
-    </w:p>
-    <w:p>
-      <w:pPr>
-        <w:rPr>
-          <w:color w:val="auto"/>
         </w:rPr>
       </w:pPr>
       <w:r>
         <w:rPr>
           <w:b/>
           <w:i/>
-          <w:color w:val="auto"/>
-        </w:rPr>
-        <w:t>Number of user-ids</w:t>
-      </w:r>
-      <w:r>
-        <w:rPr>
-          <w:color w:val="auto"/>
-        </w:rPr>
-        <w:t xml:space="preserve"> (number of users who enroll in the free trial)</w:t>
-      </w:r>
-    </w:p>
-    <w:p>
-      <w:pPr>
-        <w:pStyle w:val="ListParagraph"/>
-        <w:numPr>
-          <w:ilvl w:val="0"/>
-          <w:numId w:val="1"/>
-        </w:numPr>
-        <w:rPr>
-          <w:color w:val="auto"/>
-        </w:rPr>
-      </w:pPr>
-      <w:r>
-        <w:rPr>
-          <w:color w:val="auto"/>
-        </w:rPr>
-        <w:t xml:space="preserve">Number of user-ids is a metric that we expect see some change in. This is because it is dependent on the number of people that choose to </w:t>
-      </w:r>
-      <w:r>
-        <w:rPr>
-          <w:color w:val="auto"/>
-        </w:rPr>
-        <w:t>continue</w:t>
-      </w:r>
-      <w:r>
-        <w:rPr>
-          <w:color w:val="auto"/>
-        </w:rPr>
-        <w:t xml:space="preserve"> with the enrollment process after observing the free trail screener.</w:t>
-      </w:r>
-      <w:r>
-        <w:rPr>
-          <w:color w:val="auto"/>
-        </w:rPr>
-        <w:t xml:space="preserve"> For this reason, it does not qualify as an invariant metric. This metric could be used as an evaluation metric but I have chosen to use the gross conversion rate instead which purveys the same information but in a slightly different form.</w:t>
-      </w:r>
-    </w:p>
-    <w:p>
-      <w:pPr>
-        <w:pStyle w:val="ListParagraph"/>
-        <w:rPr>
-          <w:color w:val="auto"/>
-        </w:rPr>
-      </w:pPr>
-    </w:p>
-    <w:p>
-      <w:pPr>
-        <w:rPr>
-          <w:color w:val="auto"/>
-        </w:rPr>
-      </w:pPr>
+        </w:rPr>
+        <w:t>Gross c</w:t>
+      </w:r>
       <w:r>
         <w:rPr>
           <w:b/>
           <w:i/>
-          <w:color w:val="auto"/>
-        </w:rPr>
-        <w:t>Number of clicks</w:t>
-      </w:r>
-      <w:r>
-        <w:rPr>
-          <w:color w:val="auto"/>
-        </w:rPr>
-        <w:t xml:space="preserve"> (number of unique cookies to click the “Start free trail” button)</w:t>
-      </w:r>
-    </w:p>
-    <w:p>
-      <w:pPr>
-        <w:pStyle w:val="ListParagraph"/>
-        <w:numPr>
-          <w:ilvl w:val="0"/>
-          <w:numId w:val="1"/>
-        </w:numPr>
-        <w:rPr>
-          <w:color w:val="auto"/>
-        </w:rPr>
-      </w:pPr>
-      <w:r>
-        <w:rPr>
-          <w:color w:val="auto"/>
-        </w:rPr>
-        <w:t xml:space="preserve">Number of clicks is another metric that, like the number of cookies, precedes the experiment and thus we can use it as an </w:t>
-      </w:r>
-      <w:r>
-        <w:rPr>
-          <w:b/>
-          <w:color w:val="auto"/>
-          <w:u w:val="single"/>
-        </w:rPr>
-        <w:t>invariant metric</w:t>
-      </w:r>
-      <w:r>
-        <w:rPr>
-          <w:color w:val="auto"/>
-        </w:rPr>
-        <w:t xml:space="preserve"> and not an evaluatio</w:t>
-      </w:r>
-      <w:r>
-        <w:rPr>
-          <w:color w:val="auto"/>
-        </w:rPr>
-        <w:t>n metric for the same reason</w:t>
-      </w:r>
-      <w:r>
-        <w:rPr>
-          <w:color w:val="auto"/>
-        </w:rPr>
-        <w:t>.</w:t>
-      </w:r>
-    </w:p>
-    <w:p>
-      <w:pPr>
-        <w:pStyle w:val="ListParagraph"/>
-        <w:rPr>
-          <w:color w:val="auto"/>
-        </w:rPr>
-      </w:pPr>
-    </w:p>
-    <w:p>
-      <w:pPr>
-        <w:rPr>
-          <w:color w:val="auto"/>
-        </w:rPr>
-      </w:pPr>
-      <w:r>
-        <w:rPr>
-          <w:b/>
-          <w:i/>
-          <w:color w:val="auto"/>
-        </w:rPr>
-        <w:t>Click-through-probability</w:t>
-      </w:r>
-      <w:r>
-        <w:rPr>
-          <w:color w:val="auto"/>
-        </w:rPr>
-        <w:t xml:space="preserve"> (number of user-ids to complete checkout and enroll in free trial divided by number of unique cookies to click the “Start free trail” button)</w:t>
-      </w:r>
-    </w:p>
-    <w:p>
-      <w:pPr>
-        <w:pStyle w:val="ListParagraph"/>
-        <w:numPr>
-          <w:ilvl w:val="0"/>
-          <w:numId w:val="1"/>
-        </w:numPr>
-        <w:rPr>
-          <w:color w:val="auto"/>
-        </w:rPr>
-      </w:pPr>
-      <w:r>
-        <w:rPr>
-          <w:color w:val="auto"/>
-        </w:rPr>
-        <w:t>Click-t</w:t>
-      </w:r>
-      <w:r>
-        <w:rPr>
-          <w:color w:val="auto"/>
-        </w:rPr>
-        <w:t>hrough-probability is a function of the number of clicks and the number of cookies and thus precedes the experimental change. For this reason, it is not a good evaluation metric but could be used as an invariant metric but I have opted towards using clicks and cookies instead as this woul</w:t>
-      </w:r>
-      <w:r>
-        <w:rPr>
-          <w:color w:val="auto"/>
-        </w:rPr>
-        <w:t>d simplify further calculations</w:t>
-      </w:r>
-    </w:p>
-    <w:p>
-      <w:pPr>
-        <w:pStyle w:val="ListParagraph"/>
-        <w:rPr>
-          <w:color w:val="auto"/>
-        </w:rPr>
-      </w:pPr>
-    </w:p>
-    <w:p>
-      <w:pPr>
-        <w:rPr>
-          <w:color w:val="auto"/>
-        </w:rPr>
-      </w:pPr>
-      <w:r>
-        <w:rPr>
-          <w:b/>
-          <w:i/>
-          <w:color w:val="auto"/>
-        </w:rPr>
-        <w:t>Gross conversion</w:t>
-      </w:r>
-      <w:r>
-        <w:rPr>
-          <w:color w:val="auto"/>
-        </w:rPr>
-        <w:t xml:space="preserve"> (number of user-ids to complete checkout and enroll in the free trial divided by the number of unique cookies to click the “Start free trail” button)</w:t>
-      </w:r>
-    </w:p>
-    <w:p>
-      <w:pPr>
-        <w:pStyle w:val="ListParagraph"/>
-        <w:numPr>
-          <w:ilvl w:val="0"/>
-          <w:numId w:val="1"/>
-        </w:numPr>
-        <w:rPr>
-          <w:color w:val="auto"/>
-        </w:rPr>
-      </w:pPr>
-      <w:r>
-        <w:rPr>
-          <w:color w:val="auto"/>
-        </w:rPr>
-        <w:t xml:space="preserve">Gross conversion will provide insight on the effect that the free trail screener has on the number of students that enroll in the free trial. Since this metric is expected to change after implementing the experiment, it cannot be used as an invariant metric. This metric is analogous to the number of user-ids and will be used </w:t>
-      </w:r>
-      <w:r>
-        <w:rPr>
-          <w:color w:val="auto"/>
-        </w:rPr>
-        <w:t xml:space="preserve">as an </w:t>
-      </w:r>
-      <w:r>
-        <w:rPr>
-          <w:b/>
-          <w:color w:val="auto"/>
-          <w:u w:val="single"/>
-        </w:rPr>
-        <w:t>evaluation metric</w:t>
-      </w:r>
-      <w:r>
-        <w:rPr>
-          <w:color w:val="auto"/>
-        </w:rPr>
-        <w:t>.</w:t>
-      </w:r>
-    </w:p>
-    <w:p>
-      <w:pPr>
-        <w:pStyle w:val="ListParagraph"/>
-        <w:rPr>
-          <w:color w:val="auto"/>
-        </w:rPr>
-      </w:pPr>
-    </w:p>
-    <w:p>
-      <w:pPr>
-        <w:rPr>
-          <w:color w:val="auto"/>
-        </w:rPr>
-      </w:pPr>
-      <w:r>
-        <w:rPr>
-          <w:b/>
-          <w:i/>
-          <w:color w:val="auto"/>
-        </w:rPr>
-        <w:lastRenderedPageBreak/>
-        <w:t>Retention</w:t>
-      </w:r>
-      <w:r>
-        <w:rPr>
-          <w:color w:val="auto"/>
-        </w:rPr>
-        <w:t xml:space="preserve"> (number of user-ids to remain enrolled past the 14-day boundary divided by the number of user-ids to complete checkout)</w:t>
-      </w:r>
-    </w:p>
-    <w:p>
-      <w:pPr>
-        <w:pStyle w:val="ListParagraph"/>
-        <w:numPr>
-          <w:ilvl w:val="0"/>
-          <w:numId w:val="1"/>
-        </w:numPr>
-        <w:rPr>
-          <w:color w:val="auto"/>
-        </w:rPr>
-      </w:pPr>
-      <w:r>
-        <w:rPr>
-          <w:color w:val="auto"/>
-        </w:rPr>
-        <w:t>Retention is a metric that would provide us insight on whether student that have enrolled are less frustrated with the course-work and thus have stayed with the program past the free trail period. Because this metric is a function of our experiment it can not be used as an invariant metric. The metric itself could be used as an evaluation metric but since the unit of analysis</w:t>
-      </w:r>
-      <w:r>
-        <w:rPr>
-          <w:color w:val="auto"/>
-        </w:rPr>
-        <w:t xml:space="preserve"> is user-ids, a calculation regarding the necessary size of the experiment shows us that this metric is un-feasible as it would take too long to collect the data.</w:t>
-      </w:r>
-    </w:p>
-    <w:p>
-      <w:pPr>
-        <w:pStyle w:val="ListParagraph"/>
-        <w:rPr>
-          <w:color w:val="auto"/>
-        </w:rPr>
-      </w:pPr>
-    </w:p>
-    <w:p>
-      <w:pPr>
-        <w:rPr>
-          <w:color w:val="auto"/>
-        </w:rPr>
-      </w:pPr>
-      <w:r>
-        <w:rPr>
-          <w:b/>
-          <w:i/>
-          <w:color w:val="auto"/>
-        </w:rPr>
-        <w:t>Net conversion</w:t>
-      </w:r>
-      <w:r>
-        <w:rPr>
-          <w:color w:val="auto"/>
-        </w:rPr>
-        <w:t xml:space="preserve"> (number of user-ids to remain enrolled past the 14-day boundary divided by the number of unique cookies to click the “Start free trail” button)</w:t>
-      </w:r>
-    </w:p>
-    <w:p>
-      <w:pPr>
-        <w:pStyle w:val="ListParagraph"/>
-        <w:numPr>
-          <w:ilvl w:val="0"/>
-          <w:numId w:val="1"/>
-        </w:numPr>
-        <w:rPr>
-          <w:color w:val="auto"/>
-        </w:rPr>
-      </w:pPr>
-      <w:r>
-        <w:rPr>
-          <w:color w:val="auto"/>
-        </w:rPr>
-        <w:t xml:space="preserve">Net conversion provides us with similar information as retention but with the benefit of having cookies as the unit of analysis. This allows us to gain insight on the effect of the free trail screener with regards to the number of students that continue past the free trail period. Because of these reasons, net conversion is a good </w:t>
-      </w:r>
-      <w:r>
-        <w:rPr>
-          <w:b/>
-          <w:color w:val="auto"/>
-          <w:u w:val="single"/>
-        </w:rPr>
-        <w:t>evaluation metric</w:t>
-      </w:r>
-      <w:r>
-        <w:rPr>
-          <w:color w:val="auto"/>
-        </w:rPr>
-        <w:t xml:space="preserve"> for our experiment and thus cannot be used as an invariant metric. </w:t>
-      </w:r>
-    </w:p>
-    <w:p>
-      <w:pPr>
-        <w:rPr>
-          <w:color w:val="auto"/>
-        </w:rPr>
-      </w:pPr>
-    </w:p>
-    <w:p>
-      <w:pPr>
-        <w:rPr>
-          <w:color w:val="auto"/>
-        </w:rPr>
-      </w:pPr>
-      <w:proofErr w:type="gramStart"/>
-      <w:r>
-        <w:rPr>
-          <w:color w:val="auto"/>
-        </w:rPr>
-        <w:t>In order to</w:t>
-      </w:r>
-      <w:proofErr w:type="gramEnd"/>
-      <w:r>
-        <w:rPr>
-          <w:color w:val="auto"/>
-        </w:rPr>
-        <w:t xml:space="preserve"> recommend launching the experiment, we would like to see a statistically si</w:t>
-      </w:r>
-      <w:r>
-        <w:rPr>
-          <w:color w:val="auto"/>
-        </w:rPr>
-        <w:t xml:space="preserve">gnificant </w:t>
-      </w:r>
-      <w:r>
-        <w:rPr>
-          <w:color w:val="auto"/>
-          <w:u w:val="single"/>
-        </w:rPr>
-        <w:t>decrease in the</w:t>
-      </w:r>
-      <w:r>
-        <w:rPr>
-          <w:color w:val="auto"/>
-          <w:u w:val="single"/>
-        </w:rPr>
-        <w:t xml:space="preserve"> gross conversion rate</w:t>
-      </w:r>
-      <w:r>
-        <w:rPr>
-          <w:color w:val="auto"/>
-        </w:rPr>
-        <w:t xml:space="preserve">, which equates to a reduction in students that enroll in the free trail, while at the same time observing </w:t>
-      </w:r>
-      <w:r>
-        <w:rPr>
-          <w:color w:val="auto"/>
-          <w:u w:val="single"/>
-        </w:rPr>
-        <w:t>no change, or a positive change in the retention rate</w:t>
-      </w:r>
-      <w:r>
-        <w:rPr>
-          <w:color w:val="auto"/>
-        </w:rPr>
-        <w:t>, thus not decreasing the number of students that will continue on to make payments.</w:t>
-      </w:r>
-    </w:p>
-    <w:p/>
-    <w:p>
-      <w:pPr>
-        <w:pStyle w:val="Heading2"/>
-        <w:contextualSpacing w:val="0"/>
-      </w:pPr>
-      <w:bookmarkStart w:id="1" w:name="_ex7wuw87um13" w:colFirst="0" w:colLast="0"/>
-      <w:bookmarkEnd w:id="1"/>
-      <w:r>
-        <w:t>Measuring Standard Deviation</w:t>
-      </w:r>
-    </w:p>
-    <w:p/>
-    <w:p>
-      <w:pPr>
-        <w:rPr>
-          <w:b/>
-          <w:i/>
-        </w:rPr>
-      </w:pPr>
-      <w:r>
-        <w:rPr>
-          <w:b/>
-          <w:i/>
-        </w:rPr>
-        <w:t>Gross c</w:t>
-      </w:r>
-      <w:r>
-        <w:rPr>
-          <w:b/>
-          <w:i/>
         </w:rPr>
         <w:t>onversion</w:t>
       </w:r>
     </w:p>
     <w:p>
+      <w:pPr>
+        <w:jc w:val="both"/>
+      </w:pPr>
       <m:oMathPara>
         <m:oMath>
           <m:sSub>
@@ -739,13 +365,7 @@
                 <w:rPr>
                   <w:rFonts w:ascii="Cambria Math" w:hAnsi="Cambria Math"/>
                 </w:rPr>
-                <m:t>e</m:t>
-              </m:r>
-              <m:r>
-                <w:rPr>
-                  <w:rFonts w:ascii="Cambria Math" w:hAnsi="Cambria Math"/>
-                </w:rPr>
-                <m:t>nrollments</m:t>
+                <m:t>enrollments</m:t>
               </m:r>
             </m:num>
             <m:den>
@@ -753,13 +373,7 @@
                 <w:rPr>
                   <w:rFonts w:ascii="Cambria Math" w:hAnsi="Cambria Math"/>
                 </w:rPr>
-                <m:t>c</m:t>
-              </m:r>
-              <m:r>
-                <w:rPr>
-                  <w:rFonts w:ascii="Cambria Math" w:hAnsi="Cambria Math"/>
-                </w:rPr>
-                <m:t>licks</m:t>
+                <m:t>clicks</m:t>
               </m:r>
             </m:den>
           </m:f>
@@ -799,19 +413,20 @@
             <w:rPr>
               <w:rFonts w:ascii="Cambria Math" w:hAnsi="Cambria Math"/>
             </w:rPr>
-            <m:t>=</m:t>
-          </m:r>
-          <m:r>
-            <w:rPr>
-              <w:rFonts w:ascii="Cambria Math" w:hAnsi="Cambria Math"/>
-            </w:rPr>
-            <m:t>0.2063</m:t>
+            <m:t>=0.2063</m:t>
           </m:r>
         </m:oMath>
       </m:oMathPara>
     </w:p>
-    <w:p/>
-    <w:p>
+    <w:p>
+      <w:pPr>
+        <w:jc w:val="both"/>
+      </w:pPr>
+    </w:p>
+    <w:p>
+      <w:pPr>
+        <w:jc w:val="both"/>
+      </w:pPr>
       <m:oMathPara>
         <m:oMath>
           <m:sSub>
@@ -1063,6 +678,7 @@
     </w:p>
     <w:p>
       <w:pPr>
+        <w:jc w:val="both"/>
         <w:rPr>
           <w:b/>
           <w:i/>
@@ -1077,6 +693,9 @@
       </w:r>
     </w:p>
     <w:p>
+      <w:pPr>
+        <w:jc w:val="both"/>
+      </w:pPr>
       <m:oMathPara>
         <m:oMath>
           <m:sSub>
@@ -1167,25 +786,7 @@
                     <w:rPr>
                       <w:rFonts w:ascii="Cambria Math" w:hAnsi="Cambria Math"/>
                     </w:rPr>
-                    <m:t>p</m:t>
-                  </m:r>
-                  <m:r>
-                    <w:rPr>
-                      <w:rFonts w:ascii="Cambria Math" w:hAnsi="Cambria Math"/>
-                    </w:rPr>
-                    <m:t>ayment|</m:t>
-                  </m:r>
-                  <m:r>
-                    <w:rPr>
-                      <w:rFonts w:ascii="Cambria Math" w:hAnsi="Cambria Math"/>
-                    </w:rPr>
-                    <m:t>e</m:t>
-                  </m:r>
-                  <m:r>
-                    <w:rPr>
-                      <w:rFonts w:ascii="Cambria Math" w:hAnsi="Cambria Math"/>
-                    </w:rPr>
-                    <m:t>nrollment</m:t>
+                    <m:t>payment|enrollment</m:t>
                   </m:r>
                 </m:sub>
               </m:sSub>
@@ -1193,19 +794,7 @@
                 <w:rPr>
                   <w:rFonts w:ascii="Cambria Math" w:hAnsi="Cambria Math"/>
                 </w:rPr>
-                <m:t xml:space="preserve">* </m:t>
-              </m:r>
-              <m:r>
-                <w:rPr>
-                  <w:rFonts w:ascii="Cambria Math" w:hAnsi="Cambria Math"/>
-                </w:rPr>
-                <m:t>e</m:t>
-              </m:r>
-              <m:r>
-                <w:rPr>
-                  <w:rFonts w:ascii="Cambria Math" w:hAnsi="Cambria Math"/>
-                </w:rPr>
-                <m:t>nrollments</m:t>
+                <m:t>* enrollments</m:t>
               </m:r>
             </m:num>
             <m:den>
@@ -1258,8 +847,15 @@
         </m:oMath>
       </m:oMathPara>
     </w:p>
-    <w:p/>
-    <w:p>
+    <w:p>
+      <w:pPr>
+        <w:jc w:val="both"/>
+      </w:pPr>
+    </w:p>
+    <w:p>
+      <w:pPr>
+        <w:jc w:val="both"/>
+      </w:pPr>
       <m:oMathPara>
         <m:oMath>
           <m:sSub>
@@ -1509,8 +1105,15 @@
         </m:oMath>
       </m:oMathPara>
     </w:p>
-    <w:p/>
-    <w:p>
+    <w:p>
+      <w:pPr>
+        <w:jc w:val="both"/>
+      </w:pPr>
+    </w:p>
+    <w:p>
+      <w:pPr>
+        <w:jc w:val="both"/>
+      </w:pPr>
       <w:r>
         <w:t>For the</w:t>
       </w:r>
@@ -1525,6 +1128,7 @@
       <w:pPr>
         <w:pStyle w:val="Heading2"/>
         <w:contextualSpacing w:val="0"/>
+        <w:jc w:val="both"/>
         <w:rPr>
           <w:rFonts w:ascii="Arial" w:eastAsia="Arial" w:hAnsi="Arial" w:cs="Arial"/>
           <w:b w:val="0"/>
@@ -1540,9 +1144,9 @@
       <w:pPr>
         <w:pStyle w:val="Heading2"/>
         <w:contextualSpacing w:val="0"/>
-      </w:pPr>
-      <w:r>
-        <w:lastRenderedPageBreak/>
+        <w:jc w:val="both"/>
+      </w:pPr>
+      <w:r>
         <w:t>Sizing</w:t>
       </w:r>
     </w:p>
@@ -1550,6 +1154,7 @@
       <w:pPr>
         <w:pStyle w:val="Heading3"/>
         <w:contextualSpacing w:val="0"/>
+        <w:jc w:val="both"/>
       </w:pPr>
       <w:bookmarkStart w:id="3" w:name="_qlz9v8pljzt2" w:colFirst="0" w:colLast="0"/>
       <w:bookmarkEnd w:id="3"/>
@@ -1558,6 +1163,9 @@
       </w:r>
     </w:p>
     <w:p>
+      <w:pPr>
+        <w:jc w:val="both"/>
+      </w:pPr>
       <w:r>
         <w:t xml:space="preserve">Using </w:t>
       </w:r>
@@ -1570,141 +1178,29 @@
         </w:r>
       </w:hyperlink>
       <w:r>
-        <w:t xml:space="preserve"> the following sample sizes were obtained.</w:t>
-      </w:r>
-      <w:r>
-        <w:t xml:space="preserve"> The </w:t>
-      </w:r>
-      <w:proofErr w:type="spellStart"/>
-      <w:r>
-        <w:t>Bonderroni</w:t>
-      </w:r>
-      <w:proofErr w:type="spellEnd"/>
-      <w:r>
-        <w:t xml:space="preserve"> correction was not used during this analysis. </w:t>
-      </w:r>
-    </w:p>
-    <w:p/>
-    <w:p>
-      <w:pPr>
-        <w:rPr>
-          <w:color w:val="auto"/>
-        </w:rPr>
-      </w:pPr>
-      <m:oMathPara>
-        <m:oMath>
-          <m:r>
-            <w:rPr>
-              <w:rFonts w:ascii="Cambria Math" w:hAnsi="Cambria Math"/>
-              <w:color w:val="auto"/>
-            </w:rPr>
-            <m:t xml:space="preserve">∝ =0.05     </m:t>
-          </m:r>
-          <m:r>
-            <w:rPr>
-              <w:rFonts w:ascii="Cambria Math" w:hAnsi="Cambria Math"/>
-              <w:color w:val="auto"/>
-            </w:rPr>
-            <m:t xml:space="preserve">     </m:t>
-          </m:r>
-          <m:r>
-            <w:rPr>
-              <w:rFonts w:ascii="Cambria Math" w:hAnsi="Cambria Math"/>
-              <w:color w:val="auto"/>
-            </w:rPr>
-            <m:t>β=0.2</m:t>
-          </m:r>
-        </m:oMath>
-      </m:oMathPara>
-    </w:p>
-    <w:p>
-      <w:pPr>
-        <w:rPr>
-          <w:b/>
-          <w:i/>
-          <w:color w:val="auto"/>
-        </w:rPr>
-      </w:pPr>
-      <w:r>
-        <w:rPr>
-          <w:b/>
-          <w:i/>
-          <w:color w:val="auto"/>
-        </w:rPr>
-        <w:t xml:space="preserve">Gross </w:t>
-      </w:r>
-      <w:r>
-        <w:rPr>
-          <w:b/>
-          <w:i/>
-          <w:color w:val="auto"/>
-        </w:rPr>
-        <w:t>conversion</w:t>
-      </w:r>
-    </w:p>
-    <w:p>
-      <w:pPr>
-        <w:rPr>
-          <w:color w:val="auto"/>
-        </w:rPr>
-      </w:pPr>
-      <m:oMathPara>
-        <m:oMath>
-          <m:r>
-            <w:rPr>
-              <w:rFonts w:ascii="Cambria Math" w:hAnsi="Cambria Math"/>
-              <w:color w:val="auto"/>
-            </w:rPr>
-            <m:t xml:space="preserve">Baseline conversion=0.2063          </m:t>
-          </m:r>
-          <m:sSub>
-            <m:sSubPr>
-              <m:ctrlPr>
-                <w:rPr>
-                  <w:rFonts w:ascii="Cambria Math" w:hAnsi="Cambria Math"/>
-                  <w:i/>
-                  <w:color w:val="auto"/>
-                </w:rPr>
-              </m:ctrlPr>
-            </m:sSubPr>
-            <m:e>
-              <m:r>
-                <w:rPr>
-                  <w:rFonts w:ascii="Cambria Math" w:hAnsi="Cambria Math"/>
-                  <w:color w:val="auto"/>
-                </w:rPr>
-                <m:t>d</m:t>
-              </m:r>
-            </m:e>
-            <m:sub>
-              <m:r>
-                <w:rPr>
-                  <w:rFonts w:ascii="Cambria Math" w:hAnsi="Cambria Math"/>
-                  <w:color w:val="auto"/>
-                </w:rPr>
-                <m:t>min</m:t>
-              </m:r>
-            </m:sub>
-          </m:sSub>
-          <m:r>
-            <w:rPr>
-              <w:rFonts w:ascii="Cambria Math" w:hAnsi="Cambria Math"/>
-              <w:color w:val="auto"/>
-            </w:rPr>
-            <m:t>= 0.01</m:t>
-          </m:r>
-        </m:oMath>
-      </m:oMathPara>
-    </w:p>
-    <w:p>
-      <w:pPr>
-        <w:rPr>
-          <w:color w:val="auto"/>
-        </w:rPr>
-      </w:pPr>
-    </w:p>
-    <w:p>
-      <w:pPr>
+        <w:t xml:space="preserve"> </w:t>
+      </w:r>
+      <w:r>
+        <w:t>the following sample sizes were obtained.</w:t>
+      </w:r>
+      <w:r>
+        <w:t xml:space="preserve"> T</w:t>
+      </w:r>
+      <w:r>
+        <w:t>he Bonferroni correction will be</w:t>
+      </w:r>
+      <w:r>
+        <w:t xml:space="preserve"> used during this analysis. </w:t>
+      </w:r>
+    </w:p>
+    <w:p>
+      <w:pPr>
+        <w:jc w:val="both"/>
+      </w:pPr>
+    </w:p>
+    <w:p>
+      <w:pPr>
+        <w:jc w:val="both"/>
         <w:rPr>
           <w:color w:val="auto"/>
         </w:rPr>
@@ -1727,7 +1223,7 @@
                   <w:rFonts w:ascii="Cambria Math" w:hAnsi="Cambria Math"/>
                   <w:color w:val="auto"/>
                 </w:rPr>
-                <m:t>n</m:t>
+                <m:t>∝</m:t>
               </m:r>
             </m:e>
             <m:sub>
@@ -1736,7 +1232,7 @@
                   <w:rFonts w:ascii="Cambria Math" w:hAnsi="Cambria Math"/>
                   <w:color w:val="auto"/>
                 </w:rPr>
-                <m:t>GC</m:t>
+                <m:t>individual</m:t>
               </m:r>
             </m:sub>
           </m:sSub>
@@ -1745,7 +1241,175 @@
               <w:rFonts w:ascii="Cambria Math" w:hAnsi="Cambria Math"/>
               <w:color w:val="auto"/>
             </w:rPr>
-            <m:t>=</m:t>
+            <m:t xml:space="preserve"> =</m:t>
+          </m:r>
+          <m:f>
+            <m:fPr>
+              <m:ctrlPr>
+                <w:rPr>
+                  <w:rFonts w:ascii="Cambria Math" w:hAnsi="Cambria Math"/>
+                  <w:i/>
+                  <w:color w:val="auto"/>
+                </w:rPr>
+              </m:ctrlPr>
+            </m:fPr>
+            <m:num>
+              <m:sSub>
+                <m:sSubPr>
+                  <m:ctrlPr>
+                    <w:rPr>
+                      <w:rFonts w:ascii="Cambria Math" w:hAnsi="Cambria Math"/>
+                      <w:i/>
+                      <w:color w:val="auto"/>
+                    </w:rPr>
+                  </m:ctrlPr>
+                </m:sSubPr>
+                <m:e>
+                  <m:r>
+                    <w:rPr>
+                      <w:rFonts w:ascii="Cambria Math" w:hAnsi="Cambria Math"/>
+                      <w:color w:val="auto"/>
+                    </w:rPr>
+                    <m:t>∝</m:t>
+                  </m:r>
+                </m:e>
+                <m:sub>
+                  <m:r>
+                    <w:rPr>
+                      <w:rFonts w:ascii="Cambria Math" w:hAnsi="Cambria Math"/>
+                      <w:color w:val="auto"/>
+                    </w:rPr>
+                    <m:t>overall</m:t>
+                  </m:r>
+                </m:sub>
+              </m:sSub>
+            </m:num>
+            <m:den>
+              <m:sSub>
+                <m:sSubPr>
+                  <m:ctrlPr>
+                    <w:rPr>
+                      <w:rFonts w:ascii="Cambria Math" w:hAnsi="Cambria Math"/>
+                      <w:i/>
+                      <w:color w:val="auto"/>
+                    </w:rPr>
+                  </m:ctrlPr>
+                </m:sSubPr>
+                <m:e>
+                  <m:r>
+                    <w:rPr>
+                      <w:rFonts w:ascii="Cambria Math" w:hAnsi="Cambria Math"/>
+                      <w:color w:val="auto"/>
+                    </w:rPr>
+                    <m:t>n</m:t>
+                  </m:r>
+                </m:e>
+                <m:sub>
+                  <m:r>
+                    <w:rPr>
+                      <w:rFonts w:ascii="Cambria Math" w:hAnsi="Cambria Math"/>
+                      <w:color w:val="auto"/>
+                    </w:rPr>
+                    <m:t>metrics</m:t>
+                  </m:r>
+                </m:sub>
+              </m:sSub>
+            </m:den>
+          </m:f>
+          <m:r>
+            <w:rPr>
+              <w:rFonts w:ascii="Cambria Math" w:hAnsi="Cambria Math"/>
+              <w:color w:val="auto"/>
+            </w:rPr>
+            <m:t xml:space="preserve"> =</m:t>
+          </m:r>
+          <m:f>
+            <m:fPr>
+              <m:ctrlPr>
+                <w:rPr>
+                  <w:rFonts w:ascii="Cambria Math" w:hAnsi="Cambria Math"/>
+                  <w:i/>
+                  <w:color w:val="auto"/>
+                </w:rPr>
+              </m:ctrlPr>
+            </m:fPr>
+            <m:num>
+              <m:r>
+                <w:rPr>
+                  <w:rFonts w:ascii="Cambria Math" w:hAnsi="Cambria Math"/>
+                  <w:color w:val="auto"/>
+                </w:rPr>
+                <m:t>0.05</m:t>
+              </m:r>
+            </m:num>
+            <m:den>
+              <m:r>
+                <w:rPr>
+                  <w:rFonts w:ascii="Cambria Math" w:hAnsi="Cambria Math"/>
+                  <w:color w:val="auto"/>
+                </w:rPr>
+                <m:t>2</m:t>
+              </m:r>
+            </m:den>
+          </m:f>
+          <m:r>
+            <w:rPr>
+              <w:rFonts w:ascii="Cambria Math" w:hAnsi="Cambria Math"/>
+              <w:color w:val="auto"/>
+            </w:rPr>
+            <m:t>=0.025</m:t>
+          </m:r>
+          <m:r>
+            <w:rPr>
+              <w:rFonts w:ascii="Cambria Math" w:hAnsi="Cambria Math"/>
+              <w:color w:val="auto"/>
+            </w:rPr>
+            <m:t xml:space="preserve">          β=0.2</m:t>
+          </m:r>
+        </m:oMath>
+      </m:oMathPara>
+    </w:p>
+    <w:p>
+      <w:pPr>
+        <w:jc w:val="both"/>
+        <w:rPr>
+          <w:b/>
+          <w:i/>
+          <w:color w:val="auto"/>
+        </w:rPr>
+      </w:pPr>
+      <w:r>
+        <w:rPr>
+          <w:b/>
+          <w:i/>
+          <w:color w:val="auto"/>
+        </w:rPr>
+        <w:t xml:space="preserve">Gross </w:t>
+      </w:r>
+      <w:r>
+        <w:rPr>
+          <w:b/>
+          <w:i/>
+          <w:color w:val="auto"/>
+        </w:rPr>
+        <w:t>conversion</w:t>
+      </w:r>
+    </w:p>
+    <w:p>
+      <w:pPr>
+        <w:jc w:val="both"/>
+        <w:rPr>
+          <w:color w:val="auto"/>
+        </w:rPr>
+      </w:pPr>
+      <m:oMathPara>
+        <m:oMath>
+          <m:r>
+            <w:rPr>
+              <w:rFonts w:ascii="Cambria Math" w:hAnsi="Cambria Math"/>
+              <w:color w:val="auto"/>
+            </w:rPr>
+            <m:t xml:space="preserve">Baseline conversion=0.2063          </m:t>
           </m:r>
           <m:sSub>
             <m:sSubPr>
@@ -1763,7 +1427,113 @@
                   <w:rFonts w:ascii="Cambria Math" w:hAnsi="Cambria Math"/>
                   <w:color w:val="auto"/>
                 </w:rPr>
-                <m:t>25,839</m:t>
+                <m:t>d</m:t>
+              </m:r>
+            </m:e>
+            <m:sub>
+              <m:r>
+                <w:rPr>
+                  <w:rFonts w:ascii="Cambria Math" w:hAnsi="Cambria Math"/>
+                  <w:color w:val="auto"/>
+                </w:rPr>
+                <m:t>min</m:t>
+              </m:r>
+            </m:sub>
+          </m:sSub>
+          <m:r>
+            <w:rPr>
+              <w:rFonts w:ascii="Cambria Math" w:hAnsi="Cambria Math"/>
+              <w:color w:val="auto"/>
+            </w:rPr>
+            <m:t>= 0.01</m:t>
+          </m:r>
+        </m:oMath>
+      </m:oMathPara>
+    </w:p>
+    <w:p>
+      <w:pPr>
+        <w:jc w:val="both"/>
+        <w:rPr>
+          <w:color w:val="auto"/>
+        </w:rPr>
+      </w:pPr>
+    </w:p>
+    <w:p>
+      <w:pPr>
+        <w:jc w:val="both"/>
+        <w:rPr>
+          <w:color w:val="auto"/>
+        </w:rPr>
+      </w:pPr>
+      <m:oMathPara>
+        <m:oMath>
+          <m:sSub>
+            <m:sSubPr>
+              <m:ctrlPr>
+                <w:rPr>
+                  <w:rFonts w:ascii="Cambria Math" w:hAnsi="Cambria Math"/>
+                  <w:i/>
+                  <w:color w:val="auto"/>
+                </w:rPr>
+              </m:ctrlPr>
+            </m:sSubPr>
+            <m:e>
+              <m:r>
+                <w:rPr>
+                  <w:rFonts w:ascii="Cambria Math" w:hAnsi="Cambria Math"/>
+                  <w:color w:val="auto"/>
+                </w:rPr>
+                <m:t>n</m:t>
+              </m:r>
+            </m:e>
+            <m:sub>
+              <m:r>
+                <w:rPr>
+                  <w:rFonts w:ascii="Cambria Math" w:hAnsi="Cambria Math"/>
+                  <w:color w:val="auto"/>
+                </w:rPr>
+                <m:t>GC</m:t>
+              </m:r>
+            </m:sub>
+          </m:sSub>
+          <m:r>
+            <w:rPr>
+              <w:rFonts w:ascii="Cambria Math" w:hAnsi="Cambria Math"/>
+              <w:color w:val="auto"/>
+            </w:rPr>
+            <m:t>=</m:t>
+          </m:r>
+          <m:sSub>
+            <m:sSubPr>
+              <m:ctrlPr>
+                <w:rPr>
+                  <w:rFonts w:ascii="Cambria Math" w:hAnsi="Cambria Math"/>
+                  <w:i/>
+                  <w:color w:val="auto"/>
+                </w:rPr>
+              </m:ctrlPr>
+            </m:sSubPr>
+            <m:e>
+              <m:r>
+                <w:rPr>
+                  <w:rFonts w:ascii="Cambria Math" w:hAnsi="Cambria Math"/>
+                  <w:color w:val="auto"/>
+                </w:rPr>
+                <m:t>31</m:t>
+              </m:r>
+              <m:r>
+                <w:rPr>
+                  <w:rFonts w:ascii="Cambria Math" w:hAnsi="Cambria Math"/>
+                  <w:color w:val="auto"/>
+                </w:rPr>
+                <m:t>,</m:t>
+              </m:r>
+              <m:r>
+                <w:rPr>
+                  <w:rFonts w:ascii="Cambria Math" w:hAnsi="Cambria Math"/>
+                  <w:color w:val="auto"/>
+                </w:rPr>
+                <m:t>435</m:t>
               </m:r>
             </m:e>
             <m:sub>
@@ -1881,14 +1651,7 @@
               <w:rFonts w:ascii="Cambria Math" w:hAnsi="Cambria Math"/>
               <w:color w:val="auto"/>
             </w:rPr>
-            <m:t>*2</m:t>
-          </m:r>
-          <m:r>
-            <w:rPr>
-              <w:rFonts w:ascii="Cambria Math" w:hAnsi="Cambria Math"/>
-              <w:color w:val="auto"/>
-            </w:rPr>
-            <m:t>=</m:t>
+            <m:t>*2=</m:t>
           </m:r>
           <m:sSub>
             <m:sSubPr>
@@ -1906,7 +1669,7 @@
                   <w:rFonts w:ascii="Cambria Math" w:hAnsi="Cambria Math"/>
                   <w:color w:val="auto"/>
                 </w:rPr>
-                <m:t>645,976</m:t>
+                <m:t>785,876</m:t>
               </m:r>
             </m:e>
             <m:sub>
@@ -1924,13 +1687,15 @@
     </w:p>
     <w:p>
       <w:pPr>
-        <w:rPr>
-          <w:color w:val="auto"/>
-        </w:rPr>
-      </w:pPr>
-    </w:p>
-    <w:p>
-      <w:pPr>
+        <w:jc w:val="both"/>
+        <w:rPr>
+          <w:color w:val="auto"/>
+        </w:rPr>
+      </w:pPr>
+    </w:p>
+    <w:p>
+      <w:pPr>
+        <w:jc w:val="both"/>
         <w:rPr>
           <w:b/>
           <w:i/>
@@ -1946,6 +1711,7 @@
     </w:p>
     <w:p>
       <w:pPr>
+        <w:jc w:val="both"/>
         <w:rPr>
           <w:color w:val="auto"/>
         </w:rPr>
@@ -2000,13 +1766,15 @@
     </w:p>
     <w:p>
       <w:pPr>
-        <w:rPr>
-          <w:color w:val="auto"/>
-        </w:rPr>
-      </w:pPr>
-    </w:p>
-    <w:p>
-      <w:pPr>
+        <w:jc w:val="both"/>
+        <w:rPr>
+          <w:color w:val="auto"/>
+        </w:rPr>
+      </w:pPr>
+    </w:p>
+    <w:p>
+      <w:pPr>
+        <w:jc w:val="both"/>
         <w:rPr>
           <w:color w:val="auto"/>
         </w:rPr>
@@ -2065,7 +1833,7 @@
                   <w:rFonts w:ascii="Cambria Math" w:hAnsi="Cambria Math"/>
                   <w:color w:val="auto"/>
                 </w:rPr>
-                <m:t>27,411</m:t>
+                <m:t>33,335</m:t>
               </m:r>
             </m:e>
             <m:sub>
@@ -2201,7 +1969,21 @@
                   <w:rFonts w:ascii="Cambria Math" w:hAnsi="Cambria Math"/>
                   <w:color w:val="auto"/>
                 </w:rPr>
-                <m:t>685,276</m:t>
+                <m:t>833</m:t>
+              </m:r>
+              <m:r>
+                <w:rPr>
+                  <w:rFonts w:ascii="Cambria Math" w:hAnsi="Cambria Math"/>
+                  <w:color w:val="auto"/>
+                </w:rPr>
+                <m:t>,</m:t>
+              </m:r>
+              <m:r>
+                <w:rPr>
+                  <w:rFonts w:ascii="Cambria Math" w:hAnsi="Cambria Math"/>
+                  <w:color w:val="auto"/>
+                </w:rPr>
+                <m:t>376</m:t>
               </m:r>
             </m:e>
             <m:sub>
@@ -2219,13 +2001,15 @@
     </w:p>
     <w:p>
       <w:pPr>
-        <w:rPr>
-          <w:color w:val="auto"/>
-        </w:rPr>
-      </w:pPr>
-    </w:p>
-    <w:p>
-      <w:pPr>
+        <w:jc w:val="both"/>
+        <w:rPr>
+          <w:color w:val="auto"/>
+        </w:rPr>
+      </w:pPr>
+    </w:p>
+    <w:p>
+      <w:pPr>
+        <w:jc w:val="both"/>
         <w:rPr>
           <w:color w:val="auto"/>
           <w:sz w:val="16"/>
@@ -2259,13 +2043,15 @@
     </w:p>
     <w:p>
       <w:pPr>
-        <w:rPr>
-          <w:color w:val="auto"/>
-        </w:rPr>
-      </w:pPr>
-    </w:p>
-    <w:p>
-      <w:pPr>
+        <w:jc w:val="both"/>
+        <w:rPr>
+          <w:color w:val="auto"/>
+        </w:rPr>
+      </w:pPr>
+    </w:p>
+    <w:p>
+      <w:pPr>
+        <w:jc w:val="both"/>
         <w:rPr>
           <w:color w:val="auto"/>
         </w:rPr>
@@ -2282,85 +2068,103 @@
         </w:rPr>
         <w:t xml:space="preserve"> </w:t>
       </w:r>
-      <w:proofErr w:type="gramStart"/>
-      <w:r>
-        <w:rPr>
-          <w:color w:val="auto"/>
-        </w:rPr>
-        <w:t>in order to</w:t>
-      </w:r>
-      <w:proofErr w:type="gramEnd"/>
-      <w:r>
-        <w:rPr>
-          <w:color w:val="auto"/>
-        </w:rPr>
-        <w:t xml:space="preserve"> power the experiment properly we will need 685,276 pageviews.</w:t>
-      </w:r>
-    </w:p>
-    <w:p/>
+      <w:r>
+        <w:rPr>
+          <w:color w:val="auto"/>
+        </w:rPr>
+        <w:t>to</w:t>
+      </w:r>
+      <w:r>
+        <w:rPr>
+          <w:color w:val="auto"/>
+        </w:rPr>
+        <w:t xml:space="preserve"> power the experiment properly we will need </w:t>
+      </w:r>
+      <w:r>
+        <w:rPr>
+          <w:color w:val="auto"/>
+        </w:rPr>
+        <w:t>833,376</w:t>
+      </w:r>
+      <w:r>
+        <w:rPr>
+          <w:color w:val="auto"/>
+        </w:rPr>
+        <w:t xml:space="preserve"> pageviews.</w:t>
+      </w:r>
+    </w:p>
     <w:p>
       <w:pPr>
         <w:pStyle w:val="Heading3"/>
         <w:contextualSpacing w:val="0"/>
+        <w:jc w:val="both"/>
       </w:pPr>
       <w:bookmarkStart w:id="4" w:name="_uy2xamy5nbp" w:colFirst="0" w:colLast="0"/>
       <w:bookmarkEnd w:id="4"/>
       <w:r>
+        <w:lastRenderedPageBreak/>
         <w:t>Duration vs. Exposure</w:t>
       </w:r>
     </w:p>
-    <w:p/>
-    <w:p>
-      <w:r>
-        <w:t>Since</w:t>
-      </w:r>
-      <w:r>
-        <w:t xml:space="preserve"> this ex</w:t>
-      </w:r>
-      <w:r>
-        <w:t>periment is low risk, being we are only introducing a pop-up when the ‘Start free trail’ button is being clicked, I would expose all the</w:t>
-      </w:r>
-      <w:r>
-        <w:t xml:space="preserve"> traffic to the experiment, </w:t>
-      </w:r>
-      <w:r>
-        <w:rPr>
-          <w:u w:val="single"/>
-        </w:rPr>
-        <w:t>1.0</w:t>
-      </w:r>
-      <w:r>
-        <w:t xml:space="preserve">, which would result in the experiment being completed in </w:t>
-      </w:r>
-      <w:r>
-        <w:rPr>
-          <w:u w:val="single"/>
-        </w:rPr>
-        <w:t>18 days</w:t>
-      </w:r>
-      <w:r>
-        <w:t>. Given the ability to ramp up the exposure to the project I would consider beginning with diverting 0.2 of the traffic and increasing this number to 1 in increments such that the project would be completed in 28 days. By analysing the invariant metrics while they initially came in, you would be able to catch any early bugs in the experiment.</w:t>
-      </w:r>
-    </w:p>
-    <w:p/>
-    <w:p/>
-    <w:p/>
-    <w:p/>
-    <w:p/>
-    <w:p/>
-    <w:p/>
-    <w:p/>
-    <w:p/>
-    <w:p/>
+    <w:p>
+      <w:pPr>
+        <w:jc w:val="both"/>
+      </w:pPr>
+    </w:p>
+    <w:p>
+      <w:pPr>
+        <w:jc w:val="both"/>
+      </w:pPr>
+      <w:r>
+        <w:t xml:space="preserve">There are a few considerations in the assessment of risk, two of which are: is there a chance that anyone gets hurt because of the experiment and are we dealing with sensitive information such as political attitudes, personal disease history, sexual preferences etc. Since our experiment does not hurt people or anything to do with sensitive information we can consider it low risk and can expose </w:t>
+      </w:r>
+      <w:proofErr w:type="gramStart"/>
+      <w:r>
+        <w:t>all of</w:t>
+      </w:r>
+      <w:proofErr w:type="gramEnd"/>
+      <w:r>
+        <w:t xml:space="preserve"> the traffic to the experiment which would result in</w:t>
+      </w:r>
+      <w:r>
+        <w:t xml:space="preserve"> completing the experiment in 21</w:t>
+      </w:r>
+      <w:r>
+        <w:t xml:space="preserve"> days. </w:t>
+      </w:r>
+      <w:r>
+        <w:t xml:space="preserve">Given the ability to ramp up the exposure to the project I would consider beginning with diverting </w:t>
+      </w:r>
+      <w:r>
+        <w:t>a smaller fraction</w:t>
+      </w:r>
+      <w:r>
+        <w:t xml:space="preserve"> of the traffic and</w:t>
+      </w:r>
+      <w:r>
+        <w:t xml:space="preserve"> increasing this number to 1 </w:t>
+      </w:r>
+      <w:r>
+        <w:t xml:space="preserve">such </w:t>
+      </w:r>
+      <w:r>
+        <w:t>that any bugs or glitches in the experiment would be caught early on.</w:t>
+      </w:r>
+    </w:p>
+    <w:p>
+      <w:pPr>
+        <w:jc w:val="both"/>
+      </w:pPr>
+    </w:p>
     <w:p>
       <w:pPr>
         <w:pStyle w:val="Heading1"/>
         <w:contextualSpacing w:val="0"/>
+        <w:jc w:val="both"/>
       </w:pPr>
       <w:bookmarkStart w:id="5" w:name="_yry1zu8g8az7" w:colFirst="0" w:colLast="0"/>
       <w:bookmarkEnd w:id="5"/>
       <w:r>
-        <w:lastRenderedPageBreak/>
         <w:t>Experiment Analysis</w:t>
       </w:r>
     </w:p>
@@ -2368,6 +2172,7 @@
       <w:pPr>
         <w:pStyle w:val="Heading2"/>
         <w:contextualSpacing w:val="0"/>
+        <w:jc w:val="both"/>
       </w:pPr>
       <w:bookmarkStart w:id="6" w:name="_cizdts6ye33u" w:colFirst="0" w:colLast="0"/>
       <w:bookmarkEnd w:id="6"/>
@@ -2377,6 +2182,7 @@
     </w:p>
     <w:p>
       <w:pPr>
+        <w:jc w:val="both"/>
         <w:rPr>
           <w:color w:val="0000FF"/>
         </w:rPr>
@@ -2384,6 +2190,7 @@
     </w:p>
     <w:p>
       <w:pPr>
+        <w:jc w:val="both"/>
         <w:rPr>
           <w:b/>
           <w:i/>
@@ -2401,13 +2208,15 @@
     </w:p>
     <w:p>
       <w:pPr>
-        <w:rPr>
-          <w:color w:val="auto"/>
-        </w:rPr>
-      </w:pPr>
-    </w:p>
-    <w:p>
-      <w:pPr>
+        <w:jc w:val="both"/>
+        <w:rPr>
+          <w:color w:val="auto"/>
+        </w:rPr>
+      </w:pPr>
+    </w:p>
+    <w:p>
+      <w:pPr>
+        <w:jc w:val="both"/>
         <w:rPr>
           <w:color w:val="auto"/>
         </w:rPr>
@@ -2562,13 +2371,15 @@
     </w:p>
     <w:p>
       <w:pPr>
-        <w:rPr>
-          <w:color w:val="auto"/>
-        </w:rPr>
-      </w:pPr>
-    </w:p>
-    <w:p>
-      <w:pPr>
+        <w:jc w:val="both"/>
+        <w:rPr>
+          <w:color w:val="auto"/>
+        </w:rPr>
+      </w:pPr>
+    </w:p>
+    <w:p>
+      <w:pPr>
+        <w:jc w:val="both"/>
         <w:rPr>
           <w:color w:val="auto"/>
         </w:rPr>
@@ -2580,14 +2391,7 @@
               <w:rFonts w:ascii="Cambria Math" w:hAnsi="Cambria Math"/>
               <w:color w:val="auto"/>
             </w:rPr>
-            <m:t>SE</m:t>
-          </m:r>
-          <m:r>
-            <w:rPr>
-              <w:rFonts w:ascii="Cambria Math" w:hAnsi="Cambria Math"/>
-              <w:color w:val="auto"/>
-            </w:rPr>
-            <m:t xml:space="preserve">= </m:t>
+            <m:t xml:space="preserve">SE= </m:t>
           </m:r>
           <m:rad>
             <m:radPr>
@@ -2718,13 +2522,15 @@
     </w:p>
     <w:p>
       <w:pPr>
-        <w:rPr>
-          <w:color w:val="auto"/>
-        </w:rPr>
-      </w:pPr>
-    </w:p>
-    <w:p>
-      <w:pPr>
+        <w:jc w:val="both"/>
+        <w:rPr>
+          <w:color w:val="auto"/>
+        </w:rPr>
+      </w:pPr>
+    </w:p>
+    <w:p>
+      <w:pPr>
+        <w:jc w:val="both"/>
         <w:rPr>
           <w:color w:val="auto"/>
         </w:rPr>
@@ -2770,13 +2576,7 @@
     </w:p>
     <w:p>
       <w:pPr>
-        <w:rPr>
-          <w:color w:val="auto"/>
-        </w:rPr>
-      </w:pPr>
-    </w:p>
-    <w:p>
-      <w:pPr>
+        <w:jc w:val="both"/>
         <w:rPr>
           <w:color w:val="auto"/>
         </w:rPr>
@@ -2795,13 +2595,15 @@
     </w:p>
     <w:p>
       <w:pPr>
-        <w:rPr>
-          <w:color w:val="auto"/>
-        </w:rPr>
-      </w:pPr>
-    </w:p>
-    <w:p>
-      <w:pPr>
+        <w:jc w:val="both"/>
+        <w:rPr>
+          <w:color w:val="auto"/>
+        </w:rPr>
+      </w:pPr>
+    </w:p>
+    <w:p>
+      <w:pPr>
+        <w:jc w:val="both"/>
         <w:rPr>
           <w:color w:val="auto"/>
         </w:rPr>
@@ -2843,13 +2645,15 @@
     </w:p>
     <w:p>
       <w:pPr>
-        <w:rPr>
-          <w:color w:val="auto"/>
-        </w:rPr>
-      </w:pPr>
-    </w:p>
-    <w:p>
-      <w:pPr>
+        <w:jc w:val="both"/>
+        <w:rPr>
+          <w:color w:val="auto"/>
+        </w:rPr>
+      </w:pPr>
+    </w:p>
+    <w:p>
+      <w:pPr>
+        <w:jc w:val="both"/>
         <w:rPr>
           <w:b/>
           <w:i/>
@@ -2862,26 +2666,20 @@
           <w:i/>
           <w:color w:val="auto"/>
         </w:rPr>
-        <w:t>Number of clicks</w:t>
-      </w:r>
-    </w:p>
-    <w:p>
-      <w:pPr>
-        <w:rPr>
-          <w:color w:val="auto"/>
-        </w:rPr>
-      </w:pPr>
-    </w:p>
-    <w:p>
-      <w:pPr>
+        <w:t>Click-through-probability</w:t>
+      </w:r>
+    </w:p>
+    <w:p>
+      <w:pPr>
+        <w:jc w:val="both"/>
         <w:rPr>
           <w:color w:val="auto"/>
         </w:rPr>
       </w:pPr>
       <m:oMathPara>
         <m:oMath>
-          <m:acc>
-            <m:accPr>
+          <m:sSub>
+            <m:sSubPr>
               <m:ctrlPr>
                 <w:rPr>
                   <w:rFonts w:ascii="Cambria Math" w:hAnsi="Cambria Math"/>
@@ -2889,17 +2687,39 @@
                   <w:color w:val="auto"/>
                 </w:rPr>
               </m:ctrlPr>
-            </m:accPr>
+            </m:sSubPr>
             <m:e>
-              <m:r>
-                <w:rPr>
-                  <w:rFonts w:ascii="Cambria Math" w:hAnsi="Cambria Math"/>
-                  <w:color w:val="auto"/>
-                </w:rPr>
-                <m:t>P</m:t>
-              </m:r>
+              <m:acc>
+                <m:accPr>
+                  <m:ctrlPr>
+                    <w:rPr>
+                      <w:rFonts w:ascii="Cambria Math" w:hAnsi="Cambria Math"/>
+                      <w:i/>
+                      <w:color w:val="auto"/>
+                    </w:rPr>
+                  </m:ctrlPr>
+                </m:accPr>
+                <m:e>
+                  <m:r>
+                    <w:rPr>
+                      <w:rFonts w:ascii="Cambria Math" w:hAnsi="Cambria Math"/>
+                      <w:color w:val="auto"/>
+                    </w:rPr>
+                    <m:t>P</m:t>
+                  </m:r>
+                </m:e>
+              </m:acc>
             </m:e>
-          </m:acc>
+            <m:sub>
+              <m:r>
+                <w:rPr>
+                  <w:rFonts w:ascii="Cambria Math" w:hAnsi="Cambria Math"/>
+                  <w:color w:val="auto"/>
+                </w:rPr>
+                <m:t>cont</m:t>
+              </m:r>
+            </m:sub>
+          </m:sSub>
           <m:r>
             <w:rPr>
               <w:rFonts w:ascii="Cambria Math" w:hAnsi="Cambria Math"/>
@@ -2918,6 +2738,13 @@
               </m:ctrlPr>
             </m:fPr>
             <m:num>
+              <m:r>
+                <w:rPr>
+                  <w:rFonts w:ascii="Cambria Math" w:hAnsi="Cambria Math"/>
+                  <w:color w:val="auto"/>
+                </w:rPr>
+                <m:t xml:space="preserve"> </m:t>
+              </m:r>
               <m:sSub>
                 <m:sSubPr>
                   <m:ctrlPr>
@@ -2934,7 +2761,7 @@
                       <w:rFonts w:ascii="Cambria Math" w:hAnsi="Cambria Math"/>
                       <w:color w:val="auto"/>
                     </w:rPr>
-                    <m:t>N</m:t>
+                    <m:t>x</m:t>
                   </m:r>
                 </m:e>
                 <m:sub>
@@ -2974,7 +2801,7 @@
                       <w:rFonts w:ascii="Cambria Math" w:hAnsi="Cambria Math"/>
                       <w:color w:val="auto"/>
                     </w:rPr>
-                    <m:t>total</m:t>
+                    <m:t>cont</m:t>
                   </m:r>
                 </m:sub>
               </m:sSub>
@@ -3003,7 +2830,7 @@
                   <w:rFonts w:ascii="Cambria Math" w:hAnsi="Cambria Math"/>
                   <w:color w:val="auto"/>
                 </w:rPr>
-                <m:t>28,378</m:t>
+                <m:t>28378</m:t>
               </m:r>
             </m:num>
             <m:den>
@@ -3012,7 +2839,7 @@
                   <w:rFonts w:ascii="Cambria Math" w:hAnsi="Cambria Math"/>
                   <w:color w:val="auto"/>
                 </w:rPr>
-                <m:t>28,378+28,325</m:t>
+                <m:t>345543</m:t>
               </m:r>
             </m:den>
           </m:f>
@@ -3021,32 +2848,63 @@
               <w:rFonts w:ascii="Cambria Math" w:hAnsi="Cambria Math"/>
               <w:color w:val="auto"/>
             </w:rPr>
-            <m:t>=0.5005</m:t>
+            <m:t xml:space="preserve"> =0.0821</m:t>
           </m:r>
         </m:oMath>
       </m:oMathPara>
     </w:p>
     <w:p>
       <w:pPr>
-        <w:rPr>
-          <w:color w:val="auto"/>
-        </w:rPr>
-      </w:pPr>
-    </w:p>
-    <w:p>
-      <w:pPr>
+        <w:jc w:val="both"/>
+        <w:rPr>
+          <w:color w:val="auto"/>
+        </w:rPr>
+      </w:pPr>
+    </w:p>
+    <w:p>
+      <w:pPr>
+        <w:jc w:val="both"/>
         <w:rPr>
           <w:color w:val="auto"/>
         </w:rPr>
       </w:pPr>
       <m:oMathPara>
         <m:oMath>
+          <m:sSub>
+            <m:sSubPr>
+              <m:ctrlPr>
+                <w:rPr>
+                  <w:rFonts w:ascii="Cambria Math" w:hAnsi="Cambria Math"/>
+                  <w:i/>
+                  <w:color w:val="auto"/>
+                </w:rPr>
+              </m:ctrlPr>
+            </m:sSubPr>
+            <m:e>
+              <m:r>
+                <w:rPr>
+                  <w:rFonts w:ascii="Cambria Math" w:hAnsi="Cambria Math"/>
+                  <w:color w:val="auto"/>
+                </w:rPr>
+                <m:t>SE</m:t>
+              </m:r>
+            </m:e>
+            <m:sub>
+              <m:r>
+                <w:rPr>
+                  <w:rFonts w:ascii="Cambria Math" w:hAnsi="Cambria Math"/>
+                  <w:color w:val="auto"/>
+                </w:rPr>
+                <m:t>cont</m:t>
+              </m:r>
+            </m:sub>
+          </m:sSub>
           <m:r>
             <w:rPr>
               <w:rFonts w:ascii="Cambria Math" w:hAnsi="Cambria Math"/>
               <w:color w:val="auto"/>
             </w:rPr>
-            <m:t xml:space="preserve">SE= </m:t>
+            <m:t xml:space="preserve">= </m:t>
           </m:r>
           <m:rad>
             <m:radPr>
@@ -3072,12 +2930,103 @@
                   </m:ctrlPr>
                 </m:fPr>
                 <m:num>
-                  <m:r>
-                    <w:rPr>
-                      <w:rFonts w:ascii="Cambria Math" w:hAnsi="Cambria Math"/>
-                      <w:color w:val="auto"/>
-                    </w:rPr>
-                    <m:t>P(1-P)</m:t>
+                  <m:sSub>
+                    <m:sSubPr>
+                      <m:ctrlPr>
+                        <w:rPr>
+                          <w:rFonts w:ascii="Cambria Math" w:hAnsi="Cambria Math"/>
+                          <w:i/>
+                          <w:color w:val="auto"/>
+                        </w:rPr>
+                      </m:ctrlPr>
+                    </m:sSubPr>
+                    <m:e>
+                      <m:acc>
+                        <m:accPr>
+                          <m:ctrlPr>
+                            <w:rPr>
+                              <w:rFonts w:ascii="Cambria Math" w:hAnsi="Cambria Math"/>
+                              <w:i/>
+                              <w:color w:val="auto"/>
+                            </w:rPr>
+                          </m:ctrlPr>
+                        </m:accPr>
+                        <m:e>
+                          <m:r>
+                            <w:rPr>
+                              <w:rFonts w:ascii="Cambria Math" w:hAnsi="Cambria Math"/>
+                              <w:color w:val="auto"/>
+                            </w:rPr>
+                            <m:t>P</m:t>
+                          </m:r>
+                        </m:e>
+                      </m:acc>
+                    </m:e>
+                    <m:sub>
+                      <m:r>
+                        <w:rPr>
+                          <w:rFonts w:ascii="Cambria Math" w:hAnsi="Cambria Math"/>
+                          <w:color w:val="auto"/>
+                        </w:rPr>
+                        <m:t>cont</m:t>
+                      </m:r>
+                    </m:sub>
+                  </m:sSub>
+                  <m:r>
+                    <w:rPr>
+                      <w:rFonts w:ascii="Cambria Math" w:hAnsi="Cambria Math"/>
+                      <w:color w:val="auto"/>
+                    </w:rPr>
+                    <m:t>(1-</m:t>
+                  </m:r>
+                  <m:sSub>
+                    <m:sSubPr>
+                      <m:ctrlPr>
+                        <w:rPr>
+                          <w:rFonts w:ascii="Cambria Math" w:hAnsi="Cambria Math"/>
+                          <w:i/>
+                          <w:color w:val="auto"/>
+                        </w:rPr>
+                      </m:ctrlPr>
+                    </m:sSubPr>
+                    <m:e>
+                      <m:acc>
+                        <m:accPr>
+                          <m:ctrlPr>
+                            <w:rPr>
+                              <w:rFonts w:ascii="Cambria Math" w:hAnsi="Cambria Math"/>
+                              <w:i/>
+                              <w:color w:val="auto"/>
+                            </w:rPr>
+                          </m:ctrlPr>
+                        </m:accPr>
+                        <m:e>
+                          <m:r>
+                            <w:rPr>
+                              <w:rFonts w:ascii="Cambria Math" w:hAnsi="Cambria Math"/>
+                              <w:color w:val="auto"/>
+                            </w:rPr>
+                            <m:t>P</m:t>
+                          </m:r>
+                        </m:e>
+                      </m:acc>
+                    </m:e>
+                    <m:sub>
+                      <m:r>
+                        <w:rPr>
+                          <w:rFonts w:ascii="Cambria Math" w:hAnsi="Cambria Math"/>
+                          <w:color w:val="auto"/>
+                        </w:rPr>
+                        <m:t>cont</m:t>
+                      </m:r>
+                    </m:sub>
+                  </m:sSub>
+                  <m:r>
+                    <w:rPr>
+                      <w:rFonts w:ascii="Cambria Math" w:hAnsi="Cambria Math"/>
+                      <w:color w:val="auto"/>
+                    </w:rPr>
+                    <m:t>)</m:t>
                   </m:r>
                 </m:num>
                 <m:den>
@@ -3106,7 +3055,7 @@
                           <w:rFonts w:ascii="Cambria Math" w:hAnsi="Cambria Math"/>
                           <w:color w:val="auto"/>
                         </w:rPr>
-                        <m:t>total</m:t>
+                        <m:t>cont</m:t>
                       </m:r>
                     </m:sub>
                   </m:sSub>
@@ -3119,71 +3068,22 @@
               <w:rFonts w:ascii="Cambria Math" w:hAnsi="Cambria Math"/>
               <w:color w:val="auto"/>
             </w:rPr>
-            <m:t xml:space="preserve">= </m:t>
-          </m:r>
-          <m:rad>
-            <m:radPr>
-              <m:degHide m:val="1"/>
-              <m:ctrlPr>
-                <w:rPr>
-                  <w:rFonts w:ascii="Cambria Math" w:hAnsi="Cambria Math"/>
-                  <w:i/>
-                  <w:color w:val="auto"/>
-                </w:rPr>
-              </m:ctrlPr>
-            </m:radPr>
-            <m:deg/>
-            <m:e>
-              <m:f>
-                <m:fPr>
-                  <m:ctrlPr>
-                    <w:rPr>
-                      <w:rFonts w:ascii="Cambria Math" w:hAnsi="Cambria Math"/>
-                      <w:i/>
-                      <w:color w:val="auto"/>
-                    </w:rPr>
-                  </m:ctrlPr>
-                </m:fPr>
-                <m:num>
-                  <m:r>
-                    <w:rPr>
-                      <w:rFonts w:ascii="Cambria Math" w:hAnsi="Cambria Math"/>
-                      <w:color w:val="auto"/>
-                    </w:rPr>
-                    <m:t>0.5(1-0.5)</m:t>
-                  </m:r>
-                </m:num>
-                <m:den>
-                  <m:r>
-                    <w:rPr>
-                      <w:rFonts w:ascii="Cambria Math" w:hAnsi="Cambria Math"/>
-                      <w:color w:val="auto"/>
-                    </w:rPr>
-                    <m:t>28,378+28,325</m:t>
-                  </m:r>
-                </m:den>
-              </m:f>
-            </m:e>
-          </m:rad>
-          <m:r>
-            <w:rPr>
-              <w:rFonts w:ascii="Cambria Math" w:hAnsi="Cambria Math"/>
-              <w:color w:val="auto"/>
-            </w:rPr>
-            <m:t>=0.0021</m:t>
+            <m:t>=0.00047</m:t>
           </m:r>
         </m:oMath>
       </m:oMathPara>
     </w:p>
     <w:p>
       <w:pPr>
-        <w:rPr>
-          <w:color w:val="auto"/>
-        </w:rPr>
-      </w:pPr>
-    </w:p>
-    <w:p>
-      <w:pPr>
+        <w:jc w:val="both"/>
+        <w:rPr>
+          <w:color w:val="auto"/>
+        </w:rPr>
+      </w:pPr>
+    </w:p>
+    <w:p>
+      <w:pPr>
+        <w:jc w:val="both"/>
         <w:rPr>
           <w:color w:val="auto"/>
         </w:rPr>
@@ -3195,7 +3095,7 @@
               <w:rFonts w:ascii="Cambria Math" w:hAnsi="Cambria Math"/>
               <w:color w:val="auto"/>
             </w:rPr>
-            <m:t>m=Z*SE= 1.96</m:t>
+            <m:t>m=Z*SE=1.96</m:t>
           </m:r>
           <m:d>
             <m:dPr>
@@ -3213,7 +3113,7 @@
                   <w:rFonts w:ascii="Cambria Math" w:hAnsi="Cambria Math"/>
                   <w:color w:val="auto"/>
                 </w:rPr>
-                <m:t>0.0021</m:t>
+                <m:t>0.00047</m:t>
               </m:r>
             </m:e>
           </m:d>
@@ -3222,20 +3122,14 @@
               <w:rFonts w:ascii="Cambria Math" w:hAnsi="Cambria Math"/>
               <w:color w:val="auto"/>
             </w:rPr>
-            <m:t>=0.0041</m:t>
+            <m:t>=0.009</m:t>
           </m:r>
         </m:oMath>
       </m:oMathPara>
     </w:p>
     <w:p>
       <w:pPr>
-        <w:rPr>
-          <w:color w:val="auto"/>
-        </w:rPr>
-      </w:pPr>
-    </w:p>
-    <w:p>
-      <w:pPr>
+        <w:jc w:val="both"/>
         <w:rPr>
           <w:color w:val="auto"/>
         </w:rPr>
@@ -3247,20 +3141,298 @@
               <w:rFonts w:ascii="Cambria Math" w:hAnsi="Cambria Math"/>
               <w:color w:val="auto"/>
             </w:rPr>
-            <m:t>CI=P±m=[0.4959, 0.5041]</m:t>
+            <m:t>CI=</m:t>
+          </m:r>
+          <m:sSub>
+            <m:sSubPr>
+              <m:ctrlPr>
+                <w:rPr>
+                  <w:rFonts w:ascii="Cambria Math" w:hAnsi="Cambria Math"/>
+                  <w:i/>
+                  <w:color w:val="auto"/>
+                </w:rPr>
+              </m:ctrlPr>
+            </m:sSubPr>
+            <m:e>
+              <m:acc>
+                <m:accPr>
+                  <m:ctrlPr>
+                    <w:rPr>
+                      <w:rFonts w:ascii="Cambria Math" w:hAnsi="Cambria Math"/>
+                      <w:i/>
+                      <w:color w:val="auto"/>
+                    </w:rPr>
+                  </m:ctrlPr>
+                </m:accPr>
+                <m:e>
+                  <m:r>
+                    <w:rPr>
+                      <w:rFonts w:ascii="Cambria Math" w:hAnsi="Cambria Math"/>
+                      <w:color w:val="auto"/>
+                    </w:rPr>
+                    <m:t>P</m:t>
+                  </m:r>
+                </m:e>
+              </m:acc>
+            </m:e>
+            <m:sub>
+              <m:r>
+                <w:rPr>
+                  <w:rFonts w:ascii="Cambria Math" w:hAnsi="Cambria Math"/>
+                  <w:color w:val="auto"/>
+                </w:rPr>
+                <m:t>cont</m:t>
+              </m:r>
+            </m:sub>
+          </m:sSub>
+          <m:r>
+            <w:rPr>
+              <w:rFonts w:ascii="Cambria Math" w:hAnsi="Cambria Math"/>
+              <w:color w:val="auto"/>
+            </w:rPr>
+            <m:t>±m</m:t>
+          </m:r>
+          <m:r>
+            <w:rPr>
+              <w:rFonts w:ascii="Cambria Math" w:hAnsi="Cambria Math"/>
+              <w:color w:val="auto"/>
+            </w:rPr>
+            <m:t>=[0.0812</m:t>
+          </m:r>
+          <m:r>
+            <w:rPr>
+              <w:rFonts w:ascii="Cambria Math" w:hAnsi="Cambria Math"/>
+              <w:color w:val="auto"/>
+            </w:rPr>
+            <m:t>, 0.</m:t>
+          </m:r>
+          <m:r>
+            <w:rPr>
+              <w:rFonts w:ascii="Cambria Math" w:hAnsi="Cambria Math"/>
+              <w:color w:val="auto"/>
+            </w:rPr>
+            <m:t>0830</m:t>
+          </m:r>
+          <m:r>
+            <w:rPr>
+              <w:rFonts w:ascii="Cambria Math" w:hAnsi="Cambria Math"/>
+              <w:color w:val="auto"/>
+            </w:rPr>
+            <m:t>]</m:t>
           </m:r>
         </m:oMath>
       </m:oMathPara>
     </w:p>
     <w:p>
       <w:pPr>
-        <w:rPr>
-          <w:color w:val="auto"/>
-        </w:rPr>
-      </w:pPr>
-    </w:p>
-    <w:p>
-      <w:pPr>
+        <w:jc w:val="both"/>
+        <w:rPr>
+          <w:color w:val="auto"/>
+        </w:rPr>
+      </w:pPr>
+    </w:p>
+    <w:p>
+      <w:pPr>
+        <w:jc w:val="both"/>
+        <w:rPr>
+          <w:color w:val="auto"/>
+        </w:rPr>
+      </w:pPr>
+      <m:oMathPara>
+        <m:oMath>
+          <m:sSub>
+            <m:sSubPr>
+              <m:ctrlPr>
+                <w:rPr>
+                  <w:rFonts w:ascii="Cambria Math" w:hAnsi="Cambria Math"/>
+                  <w:i/>
+                  <w:color w:val="auto"/>
+                </w:rPr>
+              </m:ctrlPr>
+            </m:sSubPr>
+            <m:e>
+              <m:acc>
+                <m:accPr>
+                  <m:ctrlPr>
+                    <w:rPr>
+                      <w:rFonts w:ascii="Cambria Math" w:hAnsi="Cambria Math"/>
+                      <w:i/>
+                      <w:color w:val="auto"/>
+                    </w:rPr>
+                  </m:ctrlPr>
+                </m:accPr>
+                <m:e>
+                  <m:r>
+                    <w:rPr>
+                      <w:rFonts w:ascii="Cambria Math" w:hAnsi="Cambria Math"/>
+                      <w:color w:val="auto"/>
+                    </w:rPr>
+                    <m:t>P</m:t>
+                  </m:r>
+                </m:e>
+              </m:acc>
+            </m:e>
+            <m:sub>
+              <m:r>
+                <w:rPr>
+                  <w:rFonts w:ascii="Cambria Math" w:hAnsi="Cambria Math"/>
+                  <w:color w:val="auto"/>
+                </w:rPr>
+                <m:t>exp</m:t>
+              </m:r>
+            </m:sub>
+          </m:sSub>
+          <m:r>
+            <w:rPr>
+              <w:rFonts w:ascii="Cambria Math" w:hAnsi="Cambria Math"/>
+              <w:color w:val="auto"/>
+            </w:rPr>
+            <m:t xml:space="preserve">= </m:t>
+          </m:r>
+          <m:f>
+            <m:fPr>
+              <m:ctrlPr>
+                <w:rPr>
+                  <w:rFonts w:ascii="Cambria Math" w:hAnsi="Cambria Math"/>
+                  <w:i/>
+                  <w:color w:val="auto"/>
+                </w:rPr>
+              </m:ctrlPr>
+            </m:fPr>
+            <m:num>
+              <m:r>
+                <w:rPr>
+                  <w:rFonts w:ascii="Cambria Math" w:hAnsi="Cambria Math"/>
+                  <w:color w:val="auto"/>
+                </w:rPr>
+                <m:t xml:space="preserve"> </m:t>
+              </m:r>
+              <m:sSub>
+                <m:sSubPr>
+                  <m:ctrlPr>
+                    <w:rPr>
+                      <w:rFonts w:ascii="Cambria Math" w:hAnsi="Cambria Math"/>
+                      <w:i/>
+                      <w:color w:val="auto"/>
+                    </w:rPr>
+                  </m:ctrlPr>
+                </m:sSubPr>
+                <m:e>
+                  <m:r>
+                    <w:rPr>
+                      <w:rFonts w:ascii="Cambria Math" w:hAnsi="Cambria Math"/>
+                      <w:color w:val="auto"/>
+                    </w:rPr>
+                    <m:t>x</m:t>
+                  </m:r>
+                </m:e>
+                <m:sub>
+                  <m:r>
+                    <w:rPr>
+                      <w:rFonts w:ascii="Cambria Math" w:hAnsi="Cambria Math"/>
+                      <w:color w:val="auto"/>
+                    </w:rPr>
+                    <m:t>exp</m:t>
+                  </m:r>
+                </m:sub>
+              </m:sSub>
+            </m:num>
+            <m:den>
+              <m:sSub>
+                <m:sSubPr>
+                  <m:ctrlPr>
+                    <w:rPr>
+                      <w:rFonts w:ascii="Cambria Math" w:hAnsi="Cambria Math"/>
+                      <w:i/>
+                      <w:color w:val="auto"/>
+                    </w:rPr>
+                  </m:ctrlPr>
+                </m:sSubPr>
+                <m:e>
+                  <m:r>
+                    <w:rPr>
+                      <w:rFonts w:ascii="Cambria Math" w:hAnsi="Cambria Math"/>
+                      <w:color w:val="auto"/>
+                    </w:rPr>
+                    <m:t>N</m:t>
+                  </m:r>
+                </m:e>
+                <m:sub>
+                  <m:r>
+                    <w:rPr>
+                      <w:rFonts w:ascii="Cambria Math" w:hAnsi="Cambria Math"/>
+                      <w:color w:val="auto"/>
+                    </w:rPr>
+                    <m:t>exp</m:t>
+                  </m:r>
+                </m:sub>
+              </m:sSub>
+            </m:den>
+          </m:f>
+          <m:r>
+            <w:rPr>
+              <w:rFonts w:ascii="Cambria Math" w:hAnsi="Cambria Math"/>
+              <w:color w:val="auto"/>
+            </w:rPr>
+            <m:t>=</m:t>
+          </m:r>
+          <m:f>
+            <m:fPr>
+              <m:ctrlPr>
+                <w:rPr>
+                  <w:rFonts w:ascii="Cambria Math" w:hAnsi="Cambria Math"/>
+                  <w:i/>
+                  <w:color w:val="auto"/>
+                </w:rPr>
+              </m:ctrlPr>
+            </m:fPr>
+            <m:num>
+              <m:r>
+                <w:rPr>
+                  <w:rFonts w:ascii="Cambria Math" w:hAnsi="Cambria Math"/>
+                  <w:color w:val="auto"/>
+                </w:rPr>
+                <m:t>28325</m:t>
+              </m:r>
+            </m:num>
+            <m:den>
+              <m:r>
+                <w:rPr>
+                  <w:rFonts w:ascii="Cambria Math" w:hAnsi="Cambria Math"/>
+                  <w:color w:val="auto"/>
+                </w:rPr>
+                <m:t>344660</m:t>
+              </m:r>
+            </m:den>
+          </m:f>
+          <m:r>
+            <w:rPr>
+              <w:rFonts w:ascii="Cambria Math" w:hAnsi="Cambria Math"/>
+              <w:color w:val="auto"/>
+            </w:rPr>
+            <m:t xml:space="preserve"> =0.082</m:t>
+          </m:r>
+          <m:r>
+            <w:rPr>
+              <w:rFonts w:ascii="Cambria Math" w:hAnsi="Cambria Math"/>
+              <w:color w:val="auto"/>
+            </w:rPr>
+            <m:t>2</m:t>
+          </m:r>
+        </m:oMath>
+      </m:oMathPara>
+    </w:p>
+    <w:p>
+      <w:pPr>
+        <w:jc w:val="both"/>
+        <w:rPr>
+          <w:color w:val="auto"/>
+        </w:rPr>
+      </w:pPr>
+    </w:p>
+    <w:p>
+      <w:pPr>
+        <w:jc w:val="both"/>
         <w:rPr>
           <w:color w:val="auto"/>
         </w:rPr>
@@ -3272,8 +3444,8 @@
         <w:t xml:space="preserve">Since </w:t>
       </w:r>
       <m:oMath>
-        <m:acc>
-          <m:accPr>
+        <m:sSub>
+          <m:sSubPr>
             <m:ctrlPr>
               <w:rPr>
                 <w:rFonts w:ascii="Cambria Math" w:hAnsi="Cambria Math"/>
@@ -3281,17 +3453,39 @@
                 <w:color w:val="auto"/>
               </w:rPr>
             </m:ctrlPr>
-          </m:accPr>
+          </m:sSubPr>
           <m:e>
+            <m:acc>
+              <m:accPr>
+                <m:ctrlPr>
+                  <w:rPr>
+                    <w:rFonts w:ascii="Cambria Math" w:hAnsi="Cambria Math"/>
+                    <w:i/>
+                    <w:color w:val="auto"/>
+                  </w:rPr>
+                </m:ctrlPr>
+              </m:accPr>
+              <m:e>
+                <m:r>
+                  <w:rPr>
+                    <w:rFonts w:ascii="Cambria Math" w:hAnsi="Cambria Math"/>
+                    <w:color w:val="auto"/>
+                  </w:rPr>
+                  <m:t>P</m:t>
+                </m:r>
+              </m:e>
+            </m:acc>
+          </m:e>
+          <m:sub>
             <m:r>
               <w:rPr>
                 <w:rFonts w:ascii="Cambria Math" w:hAnsi="Cambria Math"/>
                 <w:color w:val="auto"/>
               </w:rPr>
-              <m:t>P</m:t>
+              <m:t>exp</m:t>
             </m:r>
-          </m:e>
-        </m:acc>
+          </m:sub>
+        </m:sSub>
       </m:oMath>
       <w:r>
         <w:rPr>
@@ -3299,88 +3493,12 @@
         </w:rPr>
         <w:t xml:space="preserve"> is within the confidence interval, the sanity check for this metric passes.</w:t>
       </w:r>
-    </w:p>
-    <w:p>
-      <w:pPr>
-        <w:rPr>
-          <w:b/>
-        </w:rPr>
-      </w:pPr>
-    </w:p>
-    <w:p>
-      <w:pPr>
-        <w:rPr>
-          <w:b/>
-        </w:rPr>
-      </w:pPr>
-    </w:p>
-    <w:p>
-      <w:pPr>
-        <w:rPr>
-          <w:b/>
-        </w:rPr>
-      </w:pPr>
-    </w:p>
-    <w:p>
-      <w:pPr>
-        <w:rPr>
-          <w:b/>
-        </w:rPr>
-      </w:pPr>
-    </w:p>
-    <w:p>
-      <w:pPr>
-        <w:rPr>
-          <w:b/>
-        </w:rPr>
-      </w:pPr>
-    </w:p>
-    <w:p>
-      <w:pPr>
-        <w:rPr>
-          <w:b/>
-        </w:rPr>
-      </w:pPr>
-    </w:p>
-    <w:p>
-      <w:pPr>
-        <w:rPr>
-          <w:b/>
-        </w:rPr>
-      </w:pPr>
-    </w:p>
-    <w:p>
-      <w:pPr>
-        <w:rPr>
-          <w:b/>
-        </w:rPr>
-      </w:pPr>
-    </w:p>
-    <w:p>
-      <w:pPr>
-        <w:rPr>
-          <w:b/>
-        </w:rPr>
-      </w:pPr>
-    </w:p>
-    <w:p>
-      <w:pPr>
-        <w:rPr>
-          <w:b/>
-        </w:rPr>
-      </w:pPr>
-    </w:p>
-    <w:p>
-      <w:pPr>
-        <w:rPr>
-          <w:b/>
-        </w:rPr>
-      </w:pPr>
     </w:p>
     <w:p>
       <w:pPr>
         <w:pStyle w:val="Heading2"/>
         <w:contextualSpacing w:val="0"/>
+        <w:jc w:val="both"/>
       </w:pPr>
       <w:bookmarkStart w:id="7" w:name="_p5issp8oaf4a" w:colFirst="0" w:colLast="0"/>
       <w:bookmarkEnd w:id="7"/>
@@ -3393,6 +3511,7 @@
       <w:pPr>
         <w:pStyle w:val="Heading3"/>
         <w:contextualSpacing w:val="0"/>
+        <w:jc w:val="both"/>
       </w:pPr>
       <w:bookmarkStart w:id="8" w:name="_52n1ah20cmce" w:colFirst="0" w:colLast="0"/>
       <w:bookmarkEnd w:id="8"/>
@@ -3400,9 +3519,14 @@
         <w:t>Effect Size Tests</w:t>
       </w:r>
     </w:p>
-    <w:p/>
-    <w:p>
-      <w:pPr>
+    <w:p>
+      <w:pPr>
+        <w:jc w:val="both"/>
+      </w:pPr>
+    </w:p>
+    <w:p>
+      <w:pPr>
+        <w:jc w:val="both"/>
         <w:rPr>
           <w:color w:val="auto"/>
         </w:rPr>
@@ -3418,13 +3542,15 @@
     </w:p>
     <w:p>
       <w:pPr>
-        <w:rPr>
-          <w:color w:val="auto"/>
-        </w:rPr>
-      </w:pPr>
-    </w:p>
-    <w:p>
-      <w:pPr>
+        <w:jc w:val="both"/>
+        <w:rPr>
+          <w:color w:val="auto"/>
+        </w:rPr>
+      </w:pPr>
+    </w:p>
+    <w:p>
+      <w:pPr>
+        <w:jc w:val="both"/>
         <w:rPr>
           <w:color w:val="auto"/>
         </w:rPr>
@@ -3767,13 +3893,15 @@
     </w:p>
     <w:p>
       <w:pPr>
-        <w:rPr>
-          <w:color w:val="auto"/>
-        </w:rPr>
-      </w:pPr>
-    </w:p>
-    <w:p>
-      <w:pPr>
+        <w:jc w:val="both"/>
+        <w:rPr>
+          <w:color w:val="auto"/>
+        </w:rPr>
+      </w:pPr>
+    </w:p>
+    <w:p>
+      <w:pPr>
+        <w:jc w:val="both"/>
         <w:rPr>
           <w:color w:val="auto"/>
         </w:rPr>
@@ -3986,13 +4114,15 @@
     </w:p>
     <w:p>
       <w:pPr>
-        <w:rPr>
-          <w:color w:val="auto"/>
-        </w:rPr>
-      </w:pPr>
-    </w:p>
-    <w:p>
-      <w:pPr>
+        <w:jc w:val="both"/>
+        <w:rPr>
+          <w:color w:val="auto"/>
+        </w:rPr>
+      </w:pPr>
+    </w:p>
+    <w:p>
+      <w:pPr>
+        <w:jc w:val="both"/>
         <w:rPr>
           <w:color w:val="auto"/>
         </w:rPr>
@@ -4295,13 +4425,15 @@
     </w:p>
     <w:p>
       <w:pPr>
-        <w:rPr>
-          <w:color w:val="auto"/>
-        </w:rPr>
-      </w:pPr>
-    </w:p>
-    <w:p>
-      <w:pPr>
+        <w:jc w:val="both"/>
+        <w:rPr>
+          <w:color w:val="auto"/>
+        </w:rPr>
+      </w:pPr>
+    </w:p>
+    <w:p>
+      <w:pPr>
+        <w:jc w:val="both"/>
         <w:rPr>
           <w:color w:val="auto"/>
         </w:rPr>
@@ -4313,14 +4445,7 @@
               <w:rFonts w:ascii="Cambria Math" w:hAnsi="Cambria Math"/>
               <w:color w:val="auto"/>
             </w:rPr>
-            <m:t>m=Z*SE=</m:t>
-          </m:r>
-          <m:r>
-            <w:rPr>
-              <w:rFonts w:ascii="Cambria Math" w:hAnsi="Cambria Math"/>
-              <w:color w:val="auto"/>
-            </w:rPr>
-            <m:t>1.96</m:t>
+            <m:t>m=Z*SE=1.96</m:t>
           </m:r>
           <m:d>
             <m:dPr>
@@ -4354,13 +4479,15 @@
     </w:p>
     <w:p>
       <w:pPr>
-        <w:rPr>
-          <w:color w:val="auto"/>
-        </w:rPr>
-      </w:pPr>
-    </w:p>
-    <w:p>
-      <w:pPr>
+        <w:jc w:val="both"/>
+        <w:rPr>
+          <w:color w:val="auto"/>
+        </w:rPr>
+      </w:pPr>
+    </w:p>
+    <w:p>
+      <w:pPr>
+        <w:jc w:val="both"/>
         <w:rPr>
           <w:color w:val="auto"/>
         </w:rPr>
@@ -4406,13 +4533,15 @@
     </w:p>
     <w:p>
       <w:pPr>
-        <w:rPr>
-          <w:color w:val="auto"/>
-        </w:rPr>
-      </w:pPr>
-    </w:p>
-    <w:p>
-      <w:pPr>
+        <w:jc w:val="both"/>
+        <w:rPr>
+          <w:color w:val="auto"/>
+        </w:rPr>
+      </w:pPr>
+    </w:p>
+    <w:p>
+      <w:pPr>
+        <w:jc w:val="both"/>
         <w:rPr>
           <w:color w:val="auto"/>
         </w:rPr>
@@ -4499,13 +4628,15 @@
     </w:p>
     <w:p>
       <w:pPr>
-        <w:rPr>
-          <w:color w:val="auto"/>
-        </w:rPr>
-      </w:pPr>
-    </w:p>
-    <w:p>
-      <w:pPr>
+        <w:jc w:val="both"/>
+        <w:rPr>
+          <w:color w:val="auto"/>
+        </w:rPr>
+      </w:pPr>
+    </w:p>
+    <w:p>
+      <w:pPr>
+        <w:jc w:val="both"/>
         <w:rPr>
           <w:color w:val="auto"/>
         </w:rPr>
@@ -4521,13 +4652,15 @@
     </w:p>
     <w:p>
       <w:pPr>
-        <w:rPr>
-          <w:color w:val="auto"/>
-        </w:rPr>
-      </w:pPr>
-    </w:p>
-    <w:p>
-      <w:pPr>
+        <w:jc w:val="both"/>
+        <w:rPr>
+          <w:color w:val="auto"/>
+        </w:rPr>
+      </w:pPr>
+    </w:p>
+    <w:p>
+      <w:pPr>
+        <w:jc w:val="both"/>
         <w:rPr>
           <w:color w:val="auto"/>
         </w:rPr>
@@ -4870,13 +5003,15 @@
     </w:p>
     <w:p>
       <w:pPr>
-        <w:rPr>
-          <w:color w:val="auto"/>
-        </w:rPr>
-      </w:pPr>
-    </w:p>
-    <w:p>
-      <w:pPr>
+        <w:jc w:val="both"/>
+        <w:rPr>
+          <w:color w:val="auto"/>
+        </w:rPr>
+      </w:pPr>
+    </w:p>
+    <w:p>
+      <w:pPr>
+        <w:jc w:val="both"/>
         <w:rPr>
           <w:color w:val="auto"/>
         </w:rPr>
@@ -5089,13 +5224,15 @@
     </w:p>
     <w:p>
       <w:pPr>
-        <w:rPr>
-          <w:color w:val="auto"/>
-        </w:rPr>
-      </w:pPr>
-    </w:p>
-    <w:p>
-      <w:pPr>
+        <w:jc w:val="both"/>
+        <w:rPr>
+          <w:color w:val="auto"/>
+        </w:rPr>
+      </w:pPr>
+    </w:p>
+    <w:p>
+      <w:pPr>
+        <w:jc w:val="both"/>
         <w:rPr>
           <w:color w:val="auto"/>
         </w:rPr>
@@ -5398,13 +5535,15 @@
     </w:p>
     <w:p>
       <w:pPr>
-        <w:rPr>
-          <w:color w:val="auto"/>
-        </w:rPr>
-      </w:pPr>
-    </w:p>
-    <w:p>
-      <w:pPr>
+        <w:jc w:val="both"/>
+        <w:rPr>
+          <w:color w:val="auto"/>
+        </w:rPr>
+      </w:pPr>
+    </w:p>
+    <w:p>
+      <w:pPr>
+        <w:jc w:val="both"/>
         <w:rPr>
           <w:color w:val="auto"/>
         </w:rPr>
@@ -5443,27 +5582,22 @@
               <w:rFonts w:ascii="Cambria Math" w:hAnsi="Cambria Math"/>
               <w:color w:val="auto"/>
             </w:rPr>
-            <m:t>=0.00</m:t>
-          </m:r>
-          <m:r>
-            <w:rPr>
-              <w:rFonts w:ascii="Cambria Math" w:hAnsi="Cambria Math"/>
-              <w:color w:val="auto"/>
-            </w:rPr>
-            <m:t>67</m:t>
+            <m:t>=0.0067</m:t>
           </m:r>
         </m:oMath>
       </m:oMathPara>
     </w:p>
     <w:p>
       <w:pPr>
-        <w:rPr>
-          <w:color w:val="auto"/>
-        </w:rPr>
-      </w:pPr>
-    </w:p>
-    <w:p>
-      <w:pPr>
+        <w:jc w:val="both"/>
+        <w:rPr>
+          <w:color w:val="auto"/>
+        </w:rPr>
+      </w:pPr>
+    </w:p>
+    <w:p>
+      <w:pPr>
+        <w:jc w:val="both"/>
         <w:rPr>
           <w:color w:val="auto"/>
         </w:rPr>
@@ -5502,48 +5636,22 @@
               <w:rFonts w:ascii="Cambria Math" w:hAnsi="Cambria Math"/>
               <w:color w:val="auto"/>
             </w:rPr>
-            <m:t>±m</m:t>
-          </m:r>
-          <m:r>
-            <w:rPr>
-              <w:rFonts w:ascii="Cambria Math" w:hAnsi="Cambria Math"/>
-              <w:color w:val="auto"/>
-            </w:rPr>
-            <m:t xml:space="preserve">=[-0.0116, </m:t>
-          </m:r>
-          <m:r>
-            <w:rPr>
-              <w:rFonts w:ascii="Cambria Math" w:hAnsi="Cambria Math"/>
-              <w:color w:val="auto"/>
-            </w:rPr>
-            <m:t>0.0</m:t>
-          </m:r>
-          <m:r>
-            <w:rPr>
-              <w:rFonts w:ascii="Cambria Math" w:hAnsi="Cambria Math"/>
-              <w:color w:val="auto"/>
-            </w:rPr>
-            <m:t>018</m:t>
-          </m:r>
-          <m:r>
-            <w:rPr>
-              <w:rFonts w:ascii="Cambria Math" w:hAnsi="Cambria Math"/>
-              <w:color w:val="auto"/>
-            </w:rPr>
-            <m:t>]</m:t>
+            <m:t>±m=[-0.0116, 0.0018]</m:t>
           </m:r>
         </m:oMath>
       </m:oMathPara>
     </w:p>
     <w:p>
       <w:pPr>
-        <w:rPr>
-          <w:color w:val="auto"/>
-        </w:rPr>
-      </w:pPr>
-    </w:p>
-    <w:p>
-      <w:pPr>
+        <w:jc w:val="both"/>
+        <w:rPr>
+          <w:color w:val="auto"/>
+        </w:rPr>
+      </w:pPr>
+    </w:p>
+    <w:p>
+      <w:pPr>
+        <w:jc w:val="both"/>
         <w:rPr>
           <w:color w:val="auto"/>
         </w:rPr>
@@ -5581,6 +5689,7 @@
     </w:p>
     <w:p>
       <w:pPr>
+        <w:jc w:val="both"/>
         <w:rPr>
           <w:color w:val="0000FF"/>
         </w:rPr>
@@ -5588,6 +5697,7 @@
     </w:p>
     <w:p>
       <w:pPr>
+        <w:jc w:val="both"/>
         <w:rPr>
           <w:color w:val="0000FF"/>
         </w:rPr>
@@ -5595,6 +5705,15 @@
     </w:p>
     <w:p>
       <w:pPr>
+        <w:jc w:val="both"/>
+        <w:rPr>
+          <w:color w:val="0000FF"/>
+        </w:rPr>
+      </w:pPr>
+    </w:p>
+    <w:p>
+      <w:pPr>
+        <w:jc w:val="both"/>
         <w:rPr>
           <w:color w:val="0000FF"/>
         </w:rPr>
@@ -5604,6 +5723,7 @@
       <w:pPr>
         <w:pStyle w:val="Heading3"/>
         <w:contextualSpacing w:val="0"/>
+        <w:jc w:val="both"/>
       </w:pPr>
       <w:bookmarkStart w:id="9" w:name="_clnogzxymvt2" w:colFirst="0" w:colLast="0"/>
       <w:bookmarkEnd w:id="9"/>
@@ -5612,8 +5732,15 @@
         <w:t>Sign Tests</w:t>
       </w:r>
     </w:p>
-    <w:p/>
-    <w:p>
+    <w:p>
+      <w:pPr>
+        <w:jc w:val="both"/>
+      </w:pPr>
+    </w:p>
+    <w:p>
+      <w:pPr>
+        <w:jc w:val="both"/>
+      </w:pPr>
       <w:r>
         <w:t xml:space="preserve">Using </w:t>
       </w:r>
@@ -5626,21 +5753,17 @@
         </w:r>
       </w:hyperlink>
       <w:r>
-        <w:t xml:space="preserve"> </w:t>
-      </w:r>
-      <w:r>
-        <w:t xml:space="preserve">the following </w:t>
-      </w:r>
-      <w:r>
-        <w:t>p-values</w:t>
-      </w:r>
-      <w:r>
-        <w:t xml:space="preserve"> were obtained.</w:t>
-      </w:r>
-    </w:p>
-    <w:p/>
-    <w:p>
-      <w:pPr>
+        <w:t xml:space="preserve"> the following p-values were obtained.</w:t>
+      </w:r>
+    </w:p>
+    <w:p>
+      <w:pPr>
+        <w:jc w:val="both"/>
+      </w:pPr>
+    </w:p>
+    <w:p>
+      <w:pPr>
+        <w:jc w:val="both"/>
         <w:rPr>
           <w:color w:val="auto"/>
         </w:rPr>
@@ -5655,6 +5778,9 @@
       </w:r>
     </w:p>
     <w:p>
+      <w:pPr>
+        <w:jc w:val="both"/>
+      </w:pPr>
       <m:oMathPara>
         <m:oMath>
           <m:r>
@@ -5691,6 +5817,9 @@
       </m:oMathPara>
     </w:p>
     <w:p>
+      <w:pPr>
+        <w:jc w:val="both"/>
+      </w:pPr>
       <m:oMathPara>
         <m:oMath>
           <m:r>
@@ -5703,6 +5832,9 @@
       </m:oMathPara>
     </w:p>
     <w:p>
+      <w:pPr>
+        <w:jc w:val="both"/>
+      </w:pPr>
       <m:oMathPara>
         <m:oMath>
           <m:r>
@@ -5714,8 +5846,15 @@
         </m:oMath>
       </m:oMathPara>
     </w:p>
-    <w:p/>
-    <w:p>
+    <w:p>
+      <w:pPr>
+        <w:jc w:val="both"/>
+      </w:pPr>
+    </w:p>
+    <w:p>
+      <w:pPr>
+        <w:jc w:val="both"/>
+      </w:pPr>
       <w:r>
         <w:t xml:space="preserve">Using </w:t>
       </w:r>
@@ -5728,9 +5867,14 @@
         <w:t>, we obtain a two-tail p-value of 0.0026. Since this is less than α = 0.05 the Gross conversion sign test is statistically significant.</w:t>
       </w:r>
     </w:p>
-    <w:p/>
-    <w:p>
-      <w:pPr>
+    <w:p>
+      <w:pPr>
+        <w:jc w:val="both"/>
+      </w:pPr>
+    </w:p>
+    <w:p>
+      <w:pPr>
+        <w:jc w:val="both"/>
         <w:rPr>
           <w:color w:val="auto"/>
         </w:rPr>
@@ -5745,6 +5889,9 @@
       </w:r>
     </w:p>
     <w:p>
+      <w:pPr>
+        <w:jc w:val="both"/>
+      </w:pPr>
       <m:oMathPara>
         <m:oMath>
           <m:r>
@@ -5775,24 +5922,15 @@
             <w:rPr>
               <w:rFonts w:ascii="Cambria Math" w:hAnsi="Cambria Math"/>
             </w:rPr>
-            <m:t xml:space="preserve"> ∆Enrollments Days=1</m:t>
-          </m:r>
-          <m:r>
-            <w:rPr>
-              <w:rFonts w:ascii="Cambria Math" w:hAnsi="Cambria Math"/>
-            </w:rPr>
-            <m:t>3</m:t>
-          </m:r>
-          <m:r>
-            <w:rPr>
-              <w:rFonts w:ascii="Cambria Math" w:hAnsi="Cambria Math"/>
-            </w:rPr>
-            <m:t xml:space="preserve"> (successes)</m:t>
+            <m:t xml:space="preserve"> ∆Enrollments Days=13 (successes)</m:t>
           </m:r>
         </m:oMath>
       </m:oMathPara>
     </w:p>
     <w:p>
+      <w:pPr>
+        <w:jc w:val="both"/>
+      </w:pPr>
       <m:oMathPara>
         <m:oMath>
           <m:r>
@@ -5805,6 +5943,9 @@
       </m:oMathPara>
     </w:p>
     <w:p>
+      <w:pPr>
+        <w:jc w:val="both"/>
+      </w:pPr>
       <m:oMathPara>
         <m:oMath>
           <m:r>
@@ -5816,8 +5957,15 @@
         </m:oMath>
       </m:oMathPara>
     </w:p>
-    <w:p/>
-    <w:p>
+    <w:p>
+      <w:pPr>
+        <w:jc w:val="both"/>
+      </w:pPr>
+    </w:p>
+    <w:p>
+      <w:pPr>
+        <w:jc w:val="both"/>
+      </w:pPr>
       <w:r>
         <w:t xml:space="preserve">Using </w:t>
       </w:r>
@@ -5851,11 +5999,16 @@
         <w:t>ant.</w:t>
       </w:r>
     </w:p>
-    <w:p/>
+    <w:p>
+      <w:pPr>
+        <w:jc w:val="both"/>
+      </w:pPr>
+    </w:p>
     <w:p>
       <w:pPr>
         <w:pStyle w:val="Heading3"/>
         <w:contextualSpacing w:val="0"/>
+        <w:jc w:val="both"/>
       </w:pPr>
       <w:bookmarkStart w:id="10" w:name="_ea3c918crur0" w:colFirst="0" w:colLast="0"/>
       <w:bookmarkEnd w:id="10"/>
@@ -5863,17 +6016,100 @@
         <w:t>Summary</w:t>
       </w:r>
     </w:p>
-    <w:p/>
-    <w:p>
-      <w:r>
-        <w:t>I did not use the Bonferroni correction because I was only using two metrics and I choose to accept the risk that there is approximately a ten percent chance that one of the metrics showed statistical significance when there was not, and vice versa. There was no discrepancy between the hypothesis test and the sign test.</w:t>
-      </w:r>
-    </w:p>
-    <w:p/>
+    <w:p>
+      <w:pPr>
+        <w:jc w:val="both"/>
+      </w:pPr>
+    </w:p>
+    <w:p>
+      <w:pPr>
+        <w:jc w:val="both"/>
+      </w:pPr>
+      <w:r>
+        <w:t xml:space="preserve">To propose the recommendation, we will need the both evaluation metrics, </w:t>
+      </w:r>
+      <w:r>
+        <w:t>net and gross conversion</w:t>
+      </w:r>
+      <w:r>
+        <w:t xml:space="preserve">, </w:t>
+      </w:r>
+      <w:r>
+        <w:t>to match our expectations (we look for a decrease in gross conversion and for a no decrease in the net conversion).</w:t>
+      </w:r>
+      <w:r>
+        <w:t xml:space="preserve"> Because of this </w:t>
+      </w:r>
+      <w:r>
+        <w:t>the Bonferroni correction</w:t>
+      </w:r>
+      <w:r>
+        <w:t xml:space="preserve"> must be used </w:t>
+      </w:r>
+      <w:proofErr w:type="gramStart"/>
+      <w:r>
+        <w:t>in order for</w:t>
+      </w:r>
+      <w:proofErr w:type="gramEnd"/>
+      <w:r>
+        <w:t xml:space="preserve"> us to </w:t>
+      </w:r>
+      <w:r>
+        <w:t>propose the recommendation using</w:t>
+      </w:r>
+      <w:r>
+        <w:t xml:space="preserve"> an overall alpha (α) of 0.05.</w:t>
+      </w:r>
+      <w:r>
+        <w:t xml:space="preserve"> The experiment showed that there was a significant change in the gross conversion rate as this metric went down by at least the practical significance boundary.</w:t>
+      </w:r>
+      <w:r>
+        <w:t xml:space="preserve"> The minimum change needed for this metric was 0.01 and the observed confidence interval for the change was </w:t>
+      </w:r>
+      <m:oMath>
+        <m:r>
+          <w:rPr>
+            <w:rFonts w:ascii="Cambria Math" w:hAnsi="Cambria Math"/>
+            <w:color w:val="auto"/>
+          </w:rPr>
+          <m:t>[-0.0292, -0.0120]</m:t>
+        </m:r>
+      </m:oMath>
+      <w:r>
+        <w:t>.</w:t>
+      </w:r>
+      <w:r>
+        <w:t xml:space="preserve"> The net conversion has shown no significant change with the confidence interval of </w:t>
+      </w:r>
+      <m:oMath>
+        <m:r>
+          <w:rPr>
+            <w:rFonts w:ascii="Cambria Math" w:hAnsi="Cambria Math"/>
+            <w:color w:val="auto"/>
+          </w:rPr>
+          <m:t>[-0.0116, 0.0018]</m:t>
+        </m:r>
+      </m:oMath>
+      <w:r>
+        <w:rPr>
+          <w:color w:val="auto"/>
+        </w:rPr>
+        <w:t xml:space="preserve">. The minimum difference considered significant for this metric is 0.0075. </w:t>
+      </w:r>
+      <w:r>
+        <w:t>There was no discrepancy between the hypothesis test and the sign test and the</w:t>
+      </w:r>
+    </w:p>
+    <w:p>
+      <w:pPr>
+        <w:jc w:val="both"/>
+      </w:pPr>
+    </w:p>
     <w:p>
       <w:pPr>
         <w:pStyle w:val="Heading2"/>
         <w:contextualSpacing w:val="0"/>
+        <w:jc w:val="both"/>
       </w:pPr>
       <w:bookmarkStart w:id="11" w:name="_2iroxj5zbf41" w:colFirst="0" w:colLast="0"/>
       <w:bookmarkEnd w:id="11"/>
@@ -5881,38 +6117,59 @@
         <w:t>Recommendation</w:t>
       </w:r>
     </w:p>
-    <w:p/>
-    <w:p>
-      <w:r>
-        <w:t xml:space="preserve">I recommend based on the observed data that </w:t>
-      </w:r>
-      <w:proofErr w:type="spellStart"/>
-      <w:r>
-        <w:t>Udacity</w:t>
-      </w:r>
-      <w:proofErr w:type="spellEnd"/>
-      <w:r>
-        <w:t xml:space="preserve"> goes ahead with implementing the free trial screen on the basis that it should reduce the </w:t>
-      </w:r>
-      <w:r>
-        <w:t>number</w:t>
-      </w:r>
-      <w:r>
-        <w:t xml:space="preserve"> of students that enroll in the 14-day free trial while not having a significant effect on the number of students that stay enrolled past this trial period.</w:t>
-      </w:r>
-    </w:p>
-    <w:p/>
-    <w:p/>
-    <w:p/>
-    <w:p/>
-    <w:p/>
-    <w:p/>
-    <w:p/>
-    <w:p/>
+    <w:p>
+      <w:pPr>
+        <w:jc w:val="both"/>
+      </w:pPr>
+    </w:p>
+    <w:p>
+      <w:pPr>
+        <w:jc w:val="both"/>
+      </w:pPr>
+      <w:r>
+        <w:t xml:space="preserve">This experiment has shown </w:t>
+      </w:r>
+      <w:r>
+        <w:t xml:space="preserve">a significant change in the gross conversion rate as predicted by the alternative hypothesis. Although net conversion does not show a significant decrease the confidence interval does include the negative of the practical significance boundary. Therefore, it is possible that the number went by an amount that would matter to the business. For this reason, I would not recommend </w:t>
+      </w:r>
+      <w:r>
+        <w:t>implementing the proposed</w:t>
+      </w:r>
+      <w:r>
+        <w:t xml:space="preserve"> change</w:t>
+      </w:r>
+      <w:r>
+        <w:t xml:space="preserve"> in this experiment</w:t>
+      </w:r>
+      <w:r>
+        <w:t xml:space="preserve"> but instead </w:t>
+      </w:r>
+      <w:r>
+        <w:t xml:space="preserve">perform </w:t>
+      </w:r>
+      <w:r>
+        <w:t xml:space="preserve">a follow up experiment </w:t>
+      </w:r>
+      <w:r>
+        <w:t xml:space="preserve">that </w:t>
+      </w:r>
+      <w:r>
+        <w:t xml:space="preserve">could be designed and implemented in attempt to increase net conversion following this experiments change. </w:t>
+      </w:r>
+      <w:r>
+        <w:t>(See next section for details.)</w:t>
+      </w:r>
+    </w:p>
+    <w:p>
+      <w:pPr>
+        <w:jc w:val="both"/>
+      </w:pPr>
+    </w:p>
     <w:p>
       <w:pPr>
         <w:pStyle w:val="Heading1"/>
         <w:contextualSpacing w:val="0"/>
+        <w:jc w:val="both"/>
       </w:pPr>
       <w:bookmarkStart w:id="12" w:name="_oz1x1oon17xf" w:colFirst="0" w:colLast="0"/>
       <w:bookmarkEnd w:id="12"/>
@@ -5921,34 +6178,123 @@
         <w:t>Follow-Up Experiment</w:t>
       </w:r>
     </w:p>
-    <w:p/>
-    <w:p>
-      <w:r>
-        <w:t>A potential follow up experiment could be as follows:</w:t>
-      </w:r>
-    </w:p>
-    <w:p/>
-    <w:p>
-      <w:r>
-        <w:t xml:space="preserve">Test a change where when a student </w:t>
-      </w:r>
-      <w:r>
-        <w:t>first enrolls in the 14-day free trail, they are taken to an overview page of their mentors and coaches with pictures and background summaries. We could test to see if this leads to more users using the forums to ask questions as well as a higher conversion rate.</w:t>
-      </w:r>
-    </w:p>
-    <w:p/>
-    <w:p>
-      <w:r>
-        <w:t>The unit of diversion would be user-id, since we are tracking whether the user uses the forums and whether the user continues past the free trial period.</w:t>
-      </w:r>
-    </w:p>
-    <w:p/>
-    <w:p>
-      <w:r>
-        <w:t>An invariant metric could be the number of enrollments (number of new user-ids) since this step happened prior to showing the mentors and coaches. The evaluation metrics would be the number of times users visit the forums as well</w:t>
-      </w:r>
-      <w:r>
-        <w:t xml:space="preserve"> net conversion.</w:t>
+    <w:p>
+      <w:pPr>
+        <w:jc w:val="both"/>
+      </w:pPr>
+    </w:p>
+    <w:p>
+      <w:pPr>
+        <w:jc w:val="both"/>
+      </w:pPr>
+      <w:r>
+        <w:t xml:space="preserve">In this experiment, </w:t>
+      </w:r>
+      <w:proofErr w:type="spellStart"/>
+      <w:r>
+        <w:t>Udacity</w:t>
+      </w:r>
+      <w:proofErr w:type="spellEnd"/>
+      <w:r>
+        <w:t xml:space="preserve"> will test a change where if a student spends too long on a specific quiz questions a small ‘Need Help?’ button will float into the top right side of their screen. If this button is clicked it will display a pop-up showing some of the</w:t>
+      </w:r>
+      <w:r>
+        <w:t xml:space="preserve"> most active</w:t>
+      </w:r>
+      <w:r>
+        <w:t xml:space="preserve"> forum posts related to this question</w:t>
+      </w:r>
+      <w:r>
+        <w:t>,</w:t>
+      </w:r>
+      <w:r>
+        <w:t xml:space="preserve"> which they can click on and read through.</w:t>
+      </w:r>
+    </w:p>
+    <w:p>
+      <w:pPr>
+        <w:jc w:val="both"/>
+      </w:pPr>
+    </w:p>
+    <w:p>
+      <w:pPr>
+        <w:jc w:val="both"/>
+      </w:pPr>
+      <w:r>
+        <w:t xml:space="preserve">The hypothesis is that </w:t>
+      </w:r>
+      <w:r>
+        <w:t>this</w:t>
+      </w:r>
+      <w:r>
+        <w:t xml:space="preserve"> pop-up will</w:t>
+      </w:r>
+      <w:r>
+        <w:t xml:space="preserve"> help students </w:t>
+      </w:r>
+      <w:r>
+        <w:t xml:space="preserve">in the free trial period </w:t>
+      </w:r>
+      <w:r>
+        <w:t>understand how to properly take advantage of the forums and get past questions that they are having trouble</w:t>
+      </w:r>
+      <w:r>
+        <w:t xml:space="preserve"> with,</w:t>
+      </w:r>
+      <w:r>
+        <w:t xml:space="preserve"> which may be causing frustration. If this hypothesis is held true, </w:t>
+      </w:r>
+      <w:proofErr w:type="spellStart"/>
+      <w:r>
+        <w:t>Udacity</w:t>
+      </w:r>
+      <w:proofErr w:type="spellEnd"/>
+      <w:r>
+        <w:t xml:space="preserve"> could improve the overall student experience and increase the number of students likely to complete the course.</w:t>
+      </w:r>
+    </w:p>
+    <w:p>
+      <w:pPr>
+        <w:jc w:val="both"/>
+      </w:pPr>
+    </w:p>
+    <w:p>
+      <w:pPr>
+        <w:jc w:val="both"/>
+      </w:pPr>
+      <w:r>
+        <w:t>The unit of diversion is user-id since the users will already be enrolled</w:t>
+      </w:r>
+      <w:r>
+        <w:t xml:space="preserve"> in the 14-day free trail period. </w:t>
+      </w:r>
+    </w:p>
+    <w:p>
+      <w:pPr>
+        <w:jc w:val="both"/>
+      </w:pPr>
+    </w:p>
+    <w:p>
+      <w:pPr>
+        <w:jc w:val="both"/>
+      </w:pPr>
+      <w:r>
+        <w:t>The</w:t>
+      </w:r>
+      <w:r>
+        <w:t xml:space="preserve"> invariant metric would be</w:t>
+      </w:r>
+      <w:r>
+        <w:t xml:space="preserve"> unique user</w:t>
+      </w:r>
+      <w:r>
+        <w:t xml:space="preserve"> </w:t>
+      </w:r>
+      <w:r>
+        <w:t>sign-ins per day and the evaluation metric would be number of user-ids that continue pas</w:t>
+      </w:r>
+      <w:r>
+        <w:t>t the 14-day free trial period.</w:t>
       </w:r>
       <w:bookmarkStart w:id="13" w:name="_GoBack"/>
       <w:bookmarkEnd w:id="13"/>
@@ -6792,6 +7138,18 @@
     <w:basedOn w:val="DefaultParagraphFont"/>
     <w:rsid w:val="00641E9B"/>
   </w:style>
+  <w:style w:type="character" w:styleId="FollowedHyperlink">
+    <w:name w:val="FollowedHyperlink"/>
+    <w:basedOn w:val="DefaultParagraphFont"/>
+    <w:uiPriority w:val="99"/>
+    <w:semiHidden/>
+    <w:unhideWhenUsed/>
+    <w:rsid w:val="00F822F3"/>
+    <w:rPr>
+      <w:color w:val="954F72" w:themeColor="followedHyperlink"/>
+      <w:u w:val="single"/>
+    </w:rPr>
+  </w:style>
 </w:styles>
 </file>
 
@@ -7095,7 +7453,7 @@
 </file>
 
 <file path=customXml/itemProps1.xml><?xml version="1.0" encoding="utf-8"?>
-<ds:datastoreItem xmlns:ds="http://schemas.openxmlformats.org/officeDocument/2006/customXml" ds:itemID="{7644FBFA-DD64-4B4C-A6A1-37A419E79FE6}">
+<ds:datastoreItem xmlns:ds="http://schemas.openxmlformats.org/officeDocument/2006/customXml" ds:itemID="{383280F9-70C6-45FA-8C75-A906552E50B0}">
   <ds:schemaRefs>
     <ds:schemaRef ds:uri="http://schemas.openxmlformats.org/officeDocument/2006/bibliography"/>
   </ds:schemaRefs>

</xml_diff>